<commit_message>
Updated Analysis and Design Document for W9
</commit_message>
<xml_diff>
--- a/Project_Analysis_and_Design_Document.docx
+++ b/Project_Analysis_and_Design_Document.docx
@@ -1,6 +1,6 @@
 
 <file path=word/document.xml><?xml version="1.0" encoding="utf-8"?>
-<w:document xmlns:wpc="http://schemas.microsoft.com/office/word/2010/wordprocessingCanvas" xmlns:cx="http://schemas.microsoft.com/office/drawing/2014/chartex" xmlns:cx1="http://schemas.microsoft.com/office/drawing/2015/9/8/chartex" xmlns:cx2="http://schemas.microsoft.com/office/drawing/2015/10/21/chartex" xmlns:cx3="http://schemas.microsoft.com/office/drawing/2016/5/9/chartex" xmlns:cx4="http://schemas.microsoft.com/office/drawing/2016/5/10/chartex" xmlns:cx5="http://schemas.microsoft.com/office/drawing/2016/5/11/chartex" xmlns:mc="http://schemas.openxmlformats.org/markup-compatibility/2006" xmlns:o="urn:schemas-microsoft-com:office:office" xmlns:r="http://schemas.openxmlformats.org/officeDocument/2006/relationships" xmlns:m="http://schemas.openxmlformats.org/officeDocument/2006/math" xmlns:v="urn:schemas-microsoft-com:vml" xmlns:wp14="http://schemas.microsoft.com/office/word/2010/wordprocessingDrawing" xmlns:wp="http://schemas.openxmlformats.org/drawingml/2006/wordprocessingDrawing" xmlns:w10="urn:schemas-microsoft-com:office:word" xmlns:w="http://schemas.openxmlformats.org/wordprocessingml/2006/main" xmlns:w14="http://schemas.microsoft.com/office/word/2010/wordml" xmlns:w15="http://schemas.microsoft.com/office/word/2012/wordml" xmlns:w16se="http://schemas.microsoft.com/office/word/2015/wordml/symex" xmlns:wpg="http://schemas.microsoft.com/office/word/2010/wordprocessingGroup" xmlns:wpi="http://schemas.microsoft.com/office/word/2010/wordprocessingInk" xmlns:wne="http://schemas.microsoft.com/office/word/2006/wordml" xmlns:wps="http://schemas.microsoft.com/office/word/2010/wordprocessingShape" mc:Ignorable="w14 w15 w16se wp14">
+<w:document xmlns:wpc="http://schemas.microsoft.com/office/word/2010/wordprocessingCanvas" xmlns:cx="http://schemas.microsoft.com/office/drawing/2014/chartex" xmlns:cx1="http://schemas.microsoft.com/office/drawing/2015/9/8/chartex" xmlns:cx2="http://schemas.microsoft.com/office/drawing/2015/10/21/chartex" xmlns:cx3="http://schemas.microsoft.com/office/drawing/2016/5/9/chartex" xmlns:cx4="http://schemas.microsoft.com/office/drawing/2016/5/10/chartex" xmlns:cx5="http://schemas.microsoft.com/office/drawing/2016/5/11/chartex" xmlns:cx6="http://schemas.microsoft.com/office/drawing/2016/5/12/chartex" xmlns:cx7="http://schemas.microsoft.com/office/drawing/2016/5/13/chartex" xmlns:cx8="http://schemas.microsoft.com/office/drawing/2016/5/14/chartex" xmlns:mc="http://schemas.openxmlformats.org/markup-compatibility/2006" xmlns:o="urn:schemas-microsoft-com:office:office" xmlns:r="http://schemas.openxmlformats.org/officeDocument/2006/relationships" xmlns:m="http://schemas.openxmlformats.org/officeDocument/2006/math" xmlns:v="urn:schemas-microsoft-com:vml" xmlns:wp14="http://schemas.microsoft.com/office/word/2010/wordprocessingDrawing" xmlns:wp="http://schemas.openxmlformats.org/drawingml/2006/wordprocessingDrawing" xmlns:w10="urn:schemas-microsoft-com:office:word" xmlns:w="http://schemas.openxmlformats.org/wordprocessingml/2006/main" xmlns:w14="http://schemas.microsoft.com/office/word/2010/wordml" xmlns:w15="http://schemas.microsoft.com/office/word/2012/wordml" xmlns:w16se="http://schemas.microsoft.com/office/word/2015/wordml/symex" xmlns:wpg="http://schemas.microsoft.com/office/word/2010/wordprocessingGroup" xmlns:wpi="http://schemas.microsoft.com/office/word/2010/wordprocessingInk" xmlns:wne="http://schemas.microsoft.com/office/word/2006/wordml" xmlns:wps="http://schemas.microsoft.com/office/word/2010/wordprocessingShape" mc:Ignorable="w14 w15 w16se wp14">
   <w:body>
     <w:p>
       <w:pPr>
@@ -2513,7 +2513,7 @@
           <w:sz w:val="24"/>
         </w:rPr>
         <w:drawing>
-          <wp:anchor distT="0" distB="0" distL="114300" distR="114300" simplePos="0" relativeHeight="251662336" behindDoc="0" locked="0" layoutInCell="1" allowOverlap="1">
+          <wp:anchor distT="0" distB="0" distL="114300" distR="114300" simplePos="0" relativeHeight="251658752" behindDoc="0" locked="0" layoutInCell="1" allowOverlap="1">
             <wp:simplePos x="0" y="0"/>
             <wp:positionH relativeFrom="column">
               <wp:posOffset>0</wp:posOffset>
@@ -2614,7 +2614,7 @@
           <w:noProof/>
         </w:rPr>
         <w:drawing>
-          <wp:anchor distT="0" distB="0" distL="114300" distR="114300" simplePos="0" relativeHeight="251653120" behindDoc="0" locked="0" layoutInCell="1" allowOverlap="1">
+          <wp:anchor distT="0" distB="0" distL="114300" distR="114300" simplePos="0" relativeHeight="251653632" behindDoc="0" locked="0" layoutInCell="1" allowOverlap="1">
             <wp:simplePos x="0" y="0"/>
             <wp:positionH relativeFrom="column">
               <wp:posOffset>400050</wp:posOffset>
@@ -2678,7 +2678,6 @@
         </w:rPr>
       </w:pPr>
       <w:bookmarkStart w:id="6" w:name="_Toc285793960"/>
-      <w:bookmarkStart w:id="7" w:name="_GoBack"/>
       <w:r>
         <w:rPr>
           <w:rFonts w:ascii="Times New Roman" w:hAnsi="Times New Roman"/>
@@ -2686,13 +2685,13 @@
         </w:rPr>
         <w:lastRenderedPageBreak/>
         <w:drawing>
-          <wp:anchor distT="0" distB="0" distL="114300" distR="114300" simplePos="0" relativeHeight="251657216" behindDoc="0" locked="0" layoutInCell="1" allowOverlap="1">
+          <wp:anchor distT="0" distB="0" distL="114300" distR="114300" simplePos="0" relativeHeight="251650048" behindDoc="0" locked="0" layoutInCell="1" allowOverlap="1">
             <wp:simplePos x="0" y="0"/>
             <wp:positionH relativeFrom="column">
-              <wp:posOffset>352425</wp:posOffset>
+              <wp:posOffset>416221</wp:posOffset>
             </wp:positionH>
             <wp:positionV relativeFrom="paragraph">
-              <wp:posOffset>2527300</wp:posOffset>
+              <wp:posOffset>2506035</wp:posOffset>
             </wp:positionV>
             <wp:extent cx="5943600" cy="3955415"/>
             <wp:effectExtent l="0" t="0" r="0" b="0"/>
@@ -2741,14 +2740,13 @@
           </wp:anchor>
         </w:drawing>
       </w:r>
-      <w:bookmarkEnd w:id="7"/>
       <w:r>
         <w:rPr>
           <w:rFonts w:ascii="Times New Roman" w:hAnsi="Times New Roman"/>
           <w:noProof/>
         </w:rPr>
         <w:drawing>
-          <wp:anchor distT="0" distB="0" distL="114300" distR="114300" simplePos="0" relativeHeight="251661312" behindDoc="0" locked="0" layoutInCell="1" allowOverlap="1">
+          <wp:anchor distT="0" distB="0" distL="114300" distR="114300" simplePos="0" relativeHeight="251652096" behindDoc="0" locked="0" layoutInCell="1" allowOverlap="1">
             <wp:simplePos x="0" y="0"/>
             <wp:positionH relativeFrom="column">
               <wp:posOffset>276225</wp:posOffset>
@@ -2756,7 +2754,7 @@
             <wp:positionV relativeFrom="paragraph">
               <wp:posOffset>412750</wp:posOffset>
             </wp:positionV>
-            <wp:extent cx="5943600" cy="1926590"/>
+            <wp:extent cx="5942330" cy="1926590"/>
             <wp:effectExtent l="0" t="0" r="0" b="0"/>
             <wp:wrapTopAndBottom/>
             <wp:docPr id="3" name="Picture 3"/>
@@ -2785,7 +2783,7 @@
                   <pic:spPr>
                     <a:xfrm>
                       <a:off x="0" y="0"/>
-                      <a:ext cx="5943600" cy="1926590"/>
+                      <a:ext cx="5942330" cy="1926590"/>
                     </a:xfrm>
                     <a:prstGeom prst="rect">
                       <a:avLst/>
@@ -2848,7 +2846,7 @@
           <w:rFonts w:ascii="Times New Roman" w:hAnsi="Times New Roman"/>
         </w:rPr>
       </w:pPr>
-      <w:bookmarkStart w:id="8" w:name="_Toc285793961"/>
+      <w:bookmarkStart w:id="7" w:name="_Toc285793961"/>
       <w:r>
         <w:rPr>
           <w:rFonts w:ascii="Times New Roman" w:hAnsi="Times New Roman"/>
@@ -2867,7 +2865,7 @@
         </w:rPr>
         <w:t>2</w:t>
       </w:r>
-      <w:bookmarkEnd w:id="8"/>
+      <w:bookmarkEnd w:id="7"/>
     </w:p>
     <w:p>
       <w:pPr>
@@ -2881,14 +2879,14 @@
           <w:rFonts w:ascii="Times New Roman" w:hAnsi="Times New Roman"/>
         </w:rPr>
       </w:pPr>
-      <w:bookmarkStart w:id="9" w:name="_Toc285793962"/>
+      <w:bookmarkStart w:id="8" w:name="_Toc285793962"/>
       <w:r>
         <w:rPr>
           <w:rFonts w:ascii="Times New Roman" w:hAnsi="Times New Roman"/>
         </w:rPr>
         <w:t>Design Model</w:t>
       </w:r>
-      <w:bookmarkEnd w:id="9"/>
+      <w:bookmarkEnd w:id="8"/>
     </w:p>
     <w:p>
       <w:pPr>
@@ -2902,30 +2900,240 @@
           <w:rFonts w:ascii="Times New Roman" w:hAnsi="Times New Roman"/>
         </w:rPr>
       </w:pPr>
-      <w:bookmarkStart w:id="10" w:name="_Toc285793963"/>
+      <w:bookmarkStart w:id="9" w:name="_Toc285793963"/>
       <w:r>
         <w:rPr>
           <w:rFonts w:ascii="Times New Roman" w:hAnsi="Times New Roman"/>
         </w:rPr>
         <w:t>Dynamic Behavior</w:t>
       </w:r>
-      <w:bookmarkEnd w:id="10"/>
+      <w:bookmarkEnd w:id="9"/>
     </w:p>
     <w:p>
       <w:pPr>
         <w:ind w:left="709"/>
         <w:rPr>
-          <w:i/>
-          <w:color w:val="943634"/>
-        </w:rPr>
-      </w:pPr>
-      <w:r>
-        <w:rPr>
-          <w:i/>
-          <w:color w:val="943634"/>
-        </w:rPr>
-        <w:t>[Create the interaction diagrams (1 sequence, 1 communication diagrams) for 2 relevant scenarios]</w:t>
-      </w:r>
+          <w:sz w:val="24"/>
+        </w:rPr>
+      </w:pPr>
+    </w:p>
+    <w:p>
+      <w:pPr>
+        <w:ind w:left="709"/>
+        <w:rPr>
+          <w:sz w:val="24"/>
+        </w:rPr>
+      </w:pPr>
+    </w:p>
+    <w:p>
+      <w:pPr>
+        <w:ind w:left="709"/>
+        <w:rPr>
+          <w:sz w:val="24"/>
+        </w:rPr>
+      </w:pPr>
+    </w:p>
+    <w:p>
+      <w:pPr>
+        <w:ind w:left="709"/>
+        <w:rPr>
+          <w:sz w:val="24"/>
+        </w:rPr>
+      </w:pPr>
+      <w:r>
+        <w:rPr>
+          <w:noProof/>
+          <w:sz w:val="24"/>
+        </w:rPr>
+        <w:lastRenderedPageBreak/>
+        <w:drawing>
+          <wp:anchor distT="0" distB="0" distL="114300" distR="114300" simplePos="0" relativeHeight="251660288" behindDoc="0" locked="0" layoutInCell="1" allowOverlap="1">
+            <wp:simplePos x="0" y="0"/>
+            <wp:positionH relativeFrom="column">
+              <wp:posOffset>0</wp:posOffset>
+            </wp:positionH>
+            <wp:positionV relativeFrom="paragraph">
+              <wp:posOffset>2859537</wp:posOffset>
+            </wp:positionV>
+            <wp:extent cx="5943600" cy="1801495"/>
+            <wp:effectExtent l="0" t="0" r="0" b="0"/>
+            <wp:wrapTopAndBottom/>
+            <wp:docPr id="7" name="Picture 7"/>
+            <wp:cNvGraphicFramePr>
+              <a:graphicFrameLocks xmlns:a="http://schemas.openxmlformats.org/drawingml/2006/main" noChangeAspect="1"/>
+            </wp:cNvGraphicFramePr>
+            <a:graphic xmlns:a="http://schemas.openxmlformats.org/drawingml/2006/main">
+              <a:graphicData uri="http://schemas.openxmlformats.org/drawingml/2006/picture">
+                <pic:pic xmlns:pic="http://schemas.openxmlformats.org/drawingml/2006/picture">
+                  <pic:nvPicPr>
+                    <pic:cNvPr id="7" name="com_login.png"/>
+                    <pic:cNvPicPr/>
+                  </pic:nvPicPr>
+                  <pic:blipFill>
+                    <a:blip r:embed="rId13">
+                      <a:extLst>
+                        <a:ext uri="{28A0092B-C50C-407E-A947-70E740481C1C}">
+                          <a14:useLocalDpi xmlns:a14="http://schemas.microsoft.com/office/drawing/2010/main" val="0"/>
+                        </a:ext>
+                      </a:extLst>
+                    </a:blip>
+                    <a:stretch>
+                      <a:fillRect/>
+                    </a:stretch>
+                  </pic:blipFill>
+                  <pic:spPr>
+                    <a:xfrm>
+                      <a:off x="0" y="0"/>
+                      <a:ext cx="5943600" cy="1801495"/>
+                    </a:xfrm>
+                    <a:prstGeom prst="rect">
+                      <a:avLst/>
+                    </a:prstGeom>
+                  </pic:spPr>
+                </pic:pic>
+              </a:graphicData>
+            </a:graphic>
+          </wp:anchor>
+        </w:drawing>
+      </w:r>
+      <w:r>
+        <w:rPr>
+          <w:noProof/>
+          <w:sz w:val="24"/>
+        </w:rPr>
+        <w:drawing>
+          <wp:anchor distT="0" distB="0" distL="114300" distR="114300" simplePos="0" relativeHeight="251657216" behindDoc="0" locked="0" layoutInCell="1" allowOverlap="1">
+            <wp:simplePos x="0" y="0"/>
+            <wp:positionH relativeFrom="column">
+              <wp:posOffset>0</wp:posOffset>
+            </wp:positionH>
+            <wp:positionV relativeFrom="paragraph">
+              <wp:posOffset>270377</wp:posOffset>
+            </wp:positionV>
+            <wp:extent cx="5943600" cy="2509520"/>
+            <wp:effectExtent l="0" t="0" r="0" b="0"/>
+            <wp:wrapTopAndBottom/>
+            <wp:docPr id="6" name="Picture 6"/>
+            <wp:cNvGraphicFramePr>
+              <a:graphicFrameLocks xmlns:a="http://schemas.openxmlformats.org/drawingml/2006/main" noChangeAspect="1"/>
+            </wp:cNvGraphicFramePr>
+            <a:graphic xmlns:a="http://schemas.openxmlformats.org/drawingml/2006/main">
+              <a:graphicData uri="http://schemas.openxmlformats.org/drawingml/2006/picture">
+                <pic:pic xmlns:pic="http://schemas.openxmlformats.org/drawingml/2006/picture">
+                  <pic:nvPicPr>
+                    <pic:cNvPr id="6" name="seq_login.png"/>
+                    <pic:cNvPicPr/>
+                  </pic:nvPicPr>
+                  <pic:blipFill>
+                    <a:blip r:embed="rId14">
+                      <a:extLst>
+                        <a:ext uri="{28A0092B-C50C-407E-A947-70E740481C1C}">
+                          <a14:useLocalDpi xmlns:a14="http://schemas.microsoft.com/office/drawing/2010/main" val="0"/>
+                        </a:ext>
+                      </a:extLst>
+                    </a:blip>
+                    <a:stretch>
+                      <a:fillRect/>
+                    </a:stretch>
+                  </pic:blipFill>
+                  <pic:spPr>
+                    <a:xfrm>
+                      <a:off x="0" y="0"/>
+                      <a:ext cx="5943600" cy="2509520"/>
+                    </a:xfrm>
+                    <a:prstGeom prst="rect">
+                      <a:avLst/>
+                    </a:prstGeom>
+                  </pic:spPr>
+                </pic:pic>
+              </a:graphicData>
+            </a:graphic>
+          </wp:anchor>
+        </w:drawing>
+      </w:r>
+      <w:r>
+        <w:rPr>
+          <w:sz w:val="24"/>
+        </w:rPr>
+        <w:t>Scenario 1: User logging into the application</w:t>
+      </w:r>
+    </w:p>
+    <w:p>
+      <w:pPr>
+        <w:ind w:left="709"/>
+        <w:rPr>
+          <w:sz w:val="24"/>
+        </w:rPr>
+      </w:pPr>
+      <w:r>
+        <w:rPr>
+          <w:noProof/>
+          <w:sz w:val="24"/>
+        </w:rPr>
+        <w:drawing>
+          <wp:anchor distT="0" distB="0" distL="114300" distR="114300" simplePos="0" relativeHeight="251661312" behindDoc="0" locked="0" layoutInCell="1" allowOverlap="1">
+            <wp:simplePos x="0" y="0"/>
+            <wp:positionH relativeFrom="column">
+              <wp:posOffset>0</wp:posOffset>
+            </wp:positionH>
+            <wp:positionV relativeFrom="paragraph">
+              <wp:posOffset>4734752</wp:posOffset>
+            </wp:positionV>
+            <wp:extent cx="5943600" cy="2359660"/>
+            <wp:effectExtent l="0" t="0" r="0" b="0"/>
+            <wp:wrapTopAndBottom/>
+            <wp:docPr id="8" name="Picture 8"/>
+            <wp:cNvGraphicFramePr>
+              <a:graphicFrameLocks xmlns:a="http://schemas.openxmlformats.org/drawingml/2006/main" noChangeAspect="1"/>
+            </wp:cNvGraphicFramePr>
+            <a:graphic xmlns:a="http://schemas.openxmlformats.org/drawingml/2006/main">
+              <a:graphicData uri="http://schemas.openxmlformats.org/drawingml/2006/picture">
+                <pic:pic xmlns:pic="http://schemas.openxmlformats.org/drawingml/2006/picture">
+                  <pic:nvPicPr>
+                    <pic:cNvPr id="8" name="seq_message.png"/>
+                    <pic:cNvPicPr/>
+                  </pic:nvPicPr>
+                  <pic:blipFill>
+                    <a:blip r:embed="rId15" cstate="print">
+                      <a:extLst>
+                        <a:ext uri="{28A0092B-C50C-407E-A947-70E740481C1C}">
+                          <a14:useLocalDpi xmlns:a14="http://schemas.microsoft.com/office/drawing/2010/main" val="0"/>
+                        </a:ext>
+                      </a:extLst>
+                    </a:blip>
+                    <a:stretch>
+                      <a:fillRect/>
+                    </a:stretch>
+                  </pic:blipFill>
+                  <pic:spPr>
+                    <a:xfrm>
+                      <a:off x="0" y="0"/>
+                      <a:ext cx="5943600" cy="2359660"/>
+                    </a:xfrm>
+                    <a:prstGeom prst="rect">
+                      <a:avLst/>
+                    </a:prstGeom>
+                  </pic:spPr>
+                </pic:pic>
+              </a:graphicData>
+            </a:graphic>
+          </wp:anchor>
+        </w:drawing>
+      </w:r>
+      <w:r>
+        <w:rPr>
+          <w:sz w:val="24"/>
+        </w:rPr>
+        <w:t>Scenario 2: User adding a new message</w:t>
+      </w:r>
+    </w:p>
+    <w:p>
+      <w:pPr>
+        <w:ind w:left="709"/>
+        <w:rPr>
+          <w:sz w:val="24"/>
+        </w:rPr>
+      </w:pPr>
     </w:p>
     <w:p>
       <w:pPr>
@@ -2939,12 +3147,122 @@
           <w:rFonts w:ascii="Times New Roman" w:hAnsi="Times New Roman"/>
         </w:rPr>
       </w:pPr>
-      <w:bookmarkStart w:id="11" w:name="_Toc285793964"/>
+      <w:bookmarkStart w:id="10" w:name="_Toc285793964"/>
       <w:r>
         <w:rPr>
           <w:rFonts w:ascii="Times New Roman" w:hAnsi="Times New Roman"/>
+          <w:noProof/>
         </w:rPr>
         <w:lastRenderedPageBreak/>
+        <w:drawing>
+          <wp:anchor distT="0" distB="0" distL="114300" distR="114300" simplePos="0" relativeHeight="251664384" behindDoc="0" locked="0" layoutInCell="1" allowOverlap="1">
+            <wp:simplePos x="0" y="0"/>
+            <wp:positionH relativeFrom="column">
+              <wp:posOffset>-561</wp:posOffset>
+            </wp:positionH>
+            <wp:positionV relativeFrom="paragraph">
+              <wp:posOffset>2965731</wp:posOffset>
+            </wp:positionV>
+            <wp:extent cx="5943600" cy="3578225"/>
+            <wp:effectExtent l="0" t="0" r="0" b="0"/>
+            <wp:wrapTopAndBottom/>
+            <wp:docPr id="10" name="Picture 10"/>
+            <wp:cNvGraphicFramePr>
+              <a:graphicFrameLocks xmlns:a="http://schemas.openxmlformats.org/drawingml/2006/main" noChangeAspect="1"/>
+            </wp:cNvGraphicFramePr>
+            <a:graphic xmlns:a="http://schemas.openxmlformats.org/drawingml/2006/main">
+              <a:graphicData uri="http://schemas.openxmlformats.org/drawingml/2006/picture">
+                <pic:pic xmlns:pic="http://schemas.openxmlformats.org/drawingml/2006/picture">
+                  <pic:nvPicPr>
+                    <pic:cNvPr id="10" name="class.png"/>
+                    <pic:cNvPicPr/>
+                  </pic:nvPicPr>
+                  <pic:blipFill>
+                    <a:blip r:embed="rId16">
+                      <a:extLst>
+                        <a:ext uri="{28A0092B-C50C-407E-A947-70E740481C1C}">
+                          <a14:useLocalDpi xmlns:a14="http://schemas.microsoft.com/office/drawing/2010/main" val="0"/>
+                        </a:ext>
+                      </a:extLst>
+                    </a:blip>
+                    <a:stretch>
+                      <a:fillRect/>
+                    </a:stretch>
+                  </pic:blipFill>
+                  <pic:spPr>
+                    <a:xfrm>
+                      <a:off x="0" y="0"/>
+                      <a:ext cx="5943600" cy="3578225"/>
+                    </a:xfrm>
+                    <a:prstGeom prst="rect">
+                      <a:avLst/>
+                    </a:prstGeom>
+                  </pic:spPr>
+                </pic:pic>
+              </a:graphicData>
+            </a:graphic>
+          </wp:anchor>
+        </w:drawing>
+      </w:r>
+      <w:r>
+        <w:rPr>
+          <w:noProof/>
+          <w:sz w:val="24"/>
+        </w:rPr>
+        <w:drawing>
+          <wp:anchor distT="0" distB="0" distL="114300" distR="114300" simplePos="0" relativeHeight="251662336" behindDoc="0" locked="0" layoutInCell="1" allowOverlap="1">
+            <wp:simplePos x="0" y="0"/>
+            <wp:positionH relativeFrom="column">
+              <wp:posOffset>0</wp:posOffset>
+            </wp:positionH>
+            <wp:positionV relativeFrom="paragraph">
+              <wp:posOffset>-2570</wp:posOffset>
+            </wp:positionV>
+            <wp:extent cx="5943600" cy="2585085"/>
+            <wp:effectExtent l="0" t="0" r="0" b="0"/>
+            <wp:wrapTopAndBottom/>
+            <wp:docPr id="9" name="Picture 9"/>
+            <wp:cNvGraphicFramePr>
+              <a:graphicFrameLocks xmlns:a="http://schemas.openxmlformats.org/drawingml/2006/main" noChangeAspect="1"/>
+            </wp:cNvGraphicFramePr>
+            <a:graphic xmlns:a="http://schemas.openxmlformats.org/drawingml/2006/main">
+              <a:graphicData uri="http://schemas.openxmlformats.org/drawingml/2006/picture">
+                <pic:pic xmlns:pic="http://schemas.openxmlformats.org/drawingml/2006/picture">
+                  <pic:nvPicPr>
+                    <pic:cNvPr id="9" name="com_message.png"/>
+                    <pic:cNvPicPr/>
+                  </pic:nvPicPr>
+                  <pic:blipFill>
+                    <a:blip r:embed="rId17">
+                      <a:extLst>
+                        <a:ext uri="{28A0092B-C50C-407E-A947-70E740481C1C}">
+                          <a14:useLocalDpi xmlns:a14="http://schemas.microsoft.com/office/drawing/2010/main" val="0"/>
+                        </a:ext>
+                      </a:extLst>
+                    </a:blip>
+                    <a:stretch>
+                      <a:fillRect/>
+                    </a:stretch>
+                  </pic:blipFill>
+                  <pic:spPr>
+                    <a:xfrm>
+                      <a:off x="0" y="0"/>
+                      <a:ext cx="5943600" cy="2585085"/>
+                    </a:xfrm>
+                    <a:prstGeom prst="rect">
+                      <a:avLst/>
+                    </a:prstGeom>
+                  </pic:spPr>
+                </pic:pic>
+              </a:graphicData>
+            </a:graphic>
+          </wp:anchor>
+        </w:drawing>
+      </w:r>
+      <w:r>
+        <w:rPr>
+          <w:rFonts w:ascii="Times New Roman" w:hAnsi="Times New Roman"/>
+        </w:rPr>
         <w:t xml:space="preserve">Class </w:t>
       </w:r>
       <w:r>
@@ -2953,66 +3271,100 @@
         </w:rPr>
         <w:t>Design</w:t>
       </w:r>
-      <w:bookmarkEnd w:id="11"/>
-    </w:p>
-    <w:p>
-      <w:pPr>
-        <w:ind w:left="709"/>
-        <w:rPr>
-          <w:i/>
-          <w:color w:val="943634"/>
-        </w:rPr>
-      </w:pPr>
-      <w:r>
-        <w:rPr>
-          <w:i/>
-          <w:color w:val="943634"/>
-        </w:rPr>
-        <w:t>[Create the</w:t>
-      </w:r>
-      <w:r>
-        <w:rPr>
-          <w:i/>
-          <w:color w:val="943634"/>
-        </w:rPr>
-        <w:t xml:space="preserve"> UML</w:t>
-      </w:r>
-      <w:r>
-        <w:rPr>
-          <w:i/>
-          <w:color w:val="943634"/>
-        </w:rPr>
-        <w:t xml:space="preserve"> class diagram; apply</w:t>
-      </w:r>
-      <w:r>
-        <w:rPr>
-          <w:i/>
-          <w:color w:val="943634"/>
-        </w:rPr>
-        <w:t xml:space="preserve"> </w:t>
+      <w:bookmarkEnd w:id="10"/>
+    </w:p>
+    <w:p>
+      <w:pPr>
+        <w:rPr>
+          <w:sz w:val="24"/>
+        </w:rPr>
+      </w:pPr>
+      <w:r>
+        <w:rPr>
+          <w:sz w:val="24"/>
+        </w:rPr>
+        <w:t xml:space="preserve">The </w:t>
       </w:r>
       <w:proofErr w:type="spellStart"/>
       <w:r>
         <w:rPr>
-          <w:i/>
-          <w:color w:val="943634"/>
+          <w:sz w:val="24"/>
         </w:rPr>
         <w:t>GoF</w:t>
       </w:r>
       <w:proofErr w:type="spellEnd"/>
       <w:r>
         <w:rPr>
-          <w:i/>
-          <w:color w:val="943634"/>
-        </w:rPr>
-        <w:t xml:space="preserve"> patterns</w:t>
-      </w:r>
-      <w:r>
-        <w:rPr>
-          <w:i/>
-          <w:color w:val="943634"/>
-        </w:rPr>
-        <w:t xml:space="preserve"> and motivate your choice]</w:t>
+          <w:sz w:val="24"/>
+        </w:rPr>
+        <w:t xml:space="preserve"> patterns that will be used:</w:t>
+      </w:r>
+    </w:p>
+    <w:p>
+      <w:pPr>
+        <w:pStyle w:val="ListParagraph"/>
+        <w:numPr>
+          <w:ilvl w:val="0"/>
+          <w:numId w:val="18"/>
+        </w:numPr>
+        <w:rPr>
+          <w:sz w:val="24"/>
+        </w:rPr>
+      </w:pPr>
+      <w:r>
+        <w:rPr>
+          <w:sz w:val="24"/>
+        </w:rPr>
+        <w:t>Factory Method – used to make the creation of message objects easier. The services would not have to know any details about the creation of these objects (for example how each concrete message is instantiated)</w:t>
+      </w:r>
+    </w:p>
+    <w:p>
+      <w:pPr>
+        <w:pStyle w:val="ListParagraph"/>
+        <w:numPr>
+          <w:ilvl w:val="0"/>
+          <w:numId w:val="18"/>
+        </w:numPr>
+        <w:rPr>
+          <w:sz w:val="24"/>
+        </w:rPr>
+      </w:pPr>
+      <w:r>
+        <w:rPr>
+          <w:sz w:val="24"/>
+        </w:rPr>
+        <w:t>Observer – the application will use a publisher/subscriber model to send out messages to its users</w:t>
+      </w:r>
+    </w:p>
+    <w:p>
+      <w:pPr>
+        <w:pStyle w:val="ListParagraph"/>
+        <w:numPr>
+          <w:ilvl w:val="0"/>
+          <w:numId w:val="18"/>
+        </w:numPr>
+        <w:rPr>
+          <w:sz w:val="24"/>
+        </w:rPr>
+      </w:pPr>
+      <w:r>
+        <w:rPr>
+          <w:sz w:val="24"/>
+        </w:rPr>
+        <w:t xml:space="preserve">Builder – used to make the creation of objects easier by not having to use constructors with a large number of parameters. All the model classes (except Message because there </w:t>
+      </w:r>
+      <w:r>
+        <w:rPr>
+          <w:sz w:val="24"/>
+        </w:rPr>
+        <w:lastRenderedPageBreak/>
+        <w:t>will be a factory method for this purpose for messages) will have a builder associated with them.</w:t>
+      </w:r>
+      <w:r>
+        <w:rPr>
+          <w:sz w:val="24"/>
+        </w:rPr>
+        <w:tab/>
       </w:r>
     </w:p>
     <w:p>
@@ -3027,31 +3379,75 @@
           <w:rFonts w:ascii="Times New Roman" w:hAnsi="Times New Roman"/>
         </w:rPr>
       </w:pPr>
-      <w:bookmarkStart w:id="12" w:name="_Toc285793965"/>
+      <w:bookmarkStart w:id="11" w:name="_Toc285793965"/>
+      <w:bookmarkStart w:id="12" w:name="_GoBack"/>
+      <w:r>
+        <w:rPr>
+          <w:noProof/>
+        </w:rPr>
+        <w:drawing>
+          <wp:anchor distT="0" distB="0" distL="114300" distR="114300" simplePos="0" relativeHeight="251665408" behindDoc="0" locked="0" layoutInCell="1" allowOverlap="1">
+            <wp:simplePos x="0" y="0"/>
+            <wp:positionH relativeFrom="column">
+              <wp:posOffset>0</wp:posOffset>
+            </wp:positionH>
+            <wp:positionV relativeFrom="paragraph">
+              <wp:posOffset>384810</wp:posOffset>
+            </wp:positionV>
+            <wp:extent cx="5943600" cy="3752850"/>
+            <wp:effectExtent l="0" t="0" r="0" b="0"/>
+            <wp:wrapTopAndBottom/>
+            <wp:docPr id="11" name="Picture 11"/>
+            <wp:cNvGraphicFramePr>
+              <a:graphicFrameLocks xmlns:a="http://schemas.openxmlformats.org/drawingml/2006/main" noChangeAspect="1"/>
+            </wp:cNvGraphicFramePr>
+            <a:graphic xmlns:a="http://schemas.openxmlformats.org/drawingml/2006/main">
+              <a:graphicData uri="http://schemas.openxmlformats.org/drawingml/2006/picture">
+                <pic:pic xmlns:pic="http://schemas.openxmlformats.org/drawingml/2006/picture">
+                  <pic:nvPicPr>
+                    <pic:cNvPr id="11" name="data_model.png"/>
+                    <pic:cNvPicPr/>
+                  </pic:nvPicPr>
+                  <pic:blipFill>
+                    <a:blip r:embed="rId18">
+                      <a:extLst>
+                        <a:ext uri="{28A0092B-C50C-407E-A947-70E740481C1C}">
+                          <a14:useLocalDpi xmlns:a14="http://schemas.microsoft.com/office/drawing/2010/main" val="0"/>
+                        </a:ext>
+                      </a:extLst>
+                    </a:blip>
+                    <a:stretch>
+                      <a:fillRect/>
+                    </a:stretch>
+                  </pic:blipFill>
+                  <pic:spPr>
+                    <a:xfrm>
+                      <a:off x="0" y="0"/>
+                      <a:ext cx="5943600" cy="3752850"/>
+                    </a:xfrm>
+                    <a:prstGeom prst="rect">
+                      <a:avLst/>
+                    </a:prstGeom>
+                  </pic:spPr>
+                </pic:pic>
+              </a:graphicData>
+            </a:graphic>
+            <wp14:sizeRelV relativeFrom="margin">
+              <wp14:pctHeight>0</wp14:pctHeight>
+            </wp14:sizeRelV>
+          </wp:anchor>
+        </w:drawing>
+      </w:r>
+      <w:bookmarkEnd w:id="12"/>
       <w:r>
         <w:rPr>
           <w:rFonts w:ascii="Times New Roman" w:hAnsi="Times New Roman"/>
         </w:rPr>
         <w:t>Data Model</w:t>
       </w:r>
-      <w:bookmarkEnd w:id="12"/>
-    </w:p>
-    <w:p>
-      <w:pPr>
-        <w:ind w:left="709"/>
-        <w:rPr>
-          <w:i/>
-          <w:color w:val="943634"/>
-        </w:rPr>
-      </w:pPr>
-      <w:r>
-        <w:rPr>
-          <w:i/>
-          <w:color w:val="943634"/>
-        </w:rPr>
-        <w:t>[Create the data model for the system.]</w:t>
-      </w:r>
-    </w:p>
+      <w:bookmarkEnd w:id="11"/>
+    </w:p>
+    <w:p/>
     <w:p>
       <w:pPr>
         <w:pStyle w:val="Heading1"/>
@@ -3075,7 +3471,7 @@
     </w:p>
     <w:p>
       <w:pPr>
-        <w:ind w:left="709"/>
+        <w:ind w:left="720" w:firstLine="720"/>
         <w:rPr>
           <w:i/>
           <w:color w:val="943634"/>
@@ -3083,24 +3479,34 @@
       </w:pPr>
       <w:r>
         <w:rPr>
+          <w:sz w:val="24"/>
+        </w:rPr>
+        <w:t>The important services from this project will be tested by creating unit tests with Junit4</w:t>
+      </w:r>
+      <w:r>
+        <w:rPr>
+          <w:sz w:val="24"/>
+        </w:rPr>
+        <w:t xml:space="preserve">. The unit tests will contain tests where it is expected that the operation will be performed successfully and tests </w:t>
+      </w:r>
+      <w:r>
+        <w:rPr>
+          <w:sz w:val="24"/>
+        </w:rPr>
+        <w:t>where the operation should fail. I</w:t>
+      </w:r>
+      <w:r>
+        <w:rPr>
+          <w:sz w:val="24"/>
+        </w:rPr>
+        <w:t>n the last case testing will ensure that the system will not let abnormal data be inserted into the database or sent to other users and that it will respond with the expected exception or error message</w:t>
+      </w:r>
+      <w:r>
+        <w:rPr>
           <w:i/>
           <w:color w:val="943634"/>
         </w:rPr>
-        <w:t>[</w:t>
-      </w:r>
-      <w:r>
-        <w:rPr>
-          <w:i/>
-          <w:color w:val="943634"/>
-        </w:rPr>
-        <w:t>Present the used testing methods and the associated test case scenarios</w:t>
-      </w:r>
-      <w:r>
-        <w:rPr>
-          <w:i/>
-          <w:color w:val="943634"/>
-        </w:rPr>
-        <w:t>.]</w:t>
+        <w:t>.</w:t>
       </w:r>
     </w:p>
     <w:p>
@@ -3425,10 +3831,10 @@
     </w:p>
     <w:p/>
     <w:sectPr>
-      <w:headerReference w:type="default" r:id="rId13"/>
-      <w:footerReference w:type="default" r:id="rId14"/>
-      <w:headerReference w:type="first" r:id="rId15"/>
-      <w:footerReference w:type="first" r:id="rId16"/>
+      <w:headerReference w:type="default" r:id="rId19"/>
+      <w:footerReference w:type="default" r:id="rId20"/>
+      <w:headerReference w:type="first" r:id="rId21"/>
+      <w:footerReference w:type="first" r:id="rId22"/>
       <w:pgSz w:w="12240" w:h="15840" w:code="1"/>
       <w:pgMar w:top="1440" w:right="1440" w:bottom="1440" w:left="1440" w:header="720" w:footer="720" w:gutter="0"/>
       <w:cols w:space="720"/>
@@ -3439,7 +3845,7 @@
 </file>
 
 <file path=word/endnotes.xml><?xml version="1.0" encoding="utf-8"?>
-<w:endnotes xmlns:wpc="http://schemas.microsoft.com/office/word/2010/wordprocessingCanvas" xmlns:cx="http://schemas.microsoft.com/office/drawing/2014/chartex" xmlns:cx1="http://schemas.microsoft.com/office/drawing/2015/9/8/chartex" xmlns:cx2="http://schemas.microsoft.com/office/drawing/2015/10/21/chartex" xmlns:cx3="http://schemas.microsoft.com/office/drawing/2016/5/9/chartex" xmlns:cx4="http://schemas.microsoft.com/office/drawing/2016/5/10/chartex" xmlns:cx5="http://schemas.microsoft.com/office/drawing/2016/5/11/chartex" xmlns:mc="http://schemas.openxmlformats.org/markup-compatibility/2006" xmlns:o="urn:schemas-microsoft-com:office:office" xmlns:r="http://schemas.openxmlformats.org/officeDocument/2006/relationships" xmlns:m="http://schemas.openxmlformats.org/officeDocument/2006/math" xmlns:v="urn:schemas-microsoft-com:vml" xmlns:wp14="http://schemas.microsoft.com/office/word/2010/wordprocessingDrawing" xmlns:wp="http://schemas.openxmlformats.org/drawingml/2006/wordprocessingDrawing" xmlns:w10="urn:schemas-microsoft-com:office:word" xmlns:w="http://schemas.openxmlformats.org/wordprocessingml/2006/main" xmlns:w14="http://schemas.microsoft.com/office/word/2010/wordml" xmlns:w15="http://schemas.microsoft.com/office/word/2012/wordml" xmlns:w16se="http://schemas.microsoft.com/office/word/2015/wordml/symex" xmlns:wpg="http://schemas.microsoft.com/office/word/2010/wordprocessingGroup" xmlns:wpi="http://schemas.microsoft.com/office/word/2010/wordprocessingInk" xmlns:wne="http://schemas.microsoft.com/office/word/2006/wordml" xmlns:wps="http://schemas.microsoft.com/office/word/2010/wordprocessingShape" mc:Ignorable="w14 w15 w16se wp14">
+<w:endnotes xmlns:wpc="http://schemas.microsoft.com/office/word/2010/wordprocessingCanvas" xmlns:cx="http://schemas.microsoft.com/office/drawing/2014/chartex" xmlns:cx1="http://schemas.microsoft.com/office/drawing/2015/9/8/chartex" xmlns:cx2="http://schemas.microsoft.com/office/drawing/2015/10/21/chartex" xmlns:cx3="http://schemas.microsoft.com/office/drawing/2016/5/9/chartex" xmlns:cx4="http://schemas.microsoft.com/office/drawing/2016/5/10/chartex" xmlns:cx5="http://schemas.microsoft.com/office/drawing/2016/5/11/chartex" xmlns:cx6="http://schemas.microsoft.com/office/drawing/2016/5/12/chartex" xmlns:cx7="http://schemas.microsoft.com/office/drawing/2016/5/13/chartex" xmlns:cx8="http://schemas.microsoft.com/office/drawing/2016/5/14/chartex" xmlns:mc="http://schemas.openxmlformats.org/markup-compatibility/2006" xmlns:o="urn:schemas-microsoft-com:office:office" xmlns:r="http://schemas.openxmlformats.org/officeDocument/2006/relationships" xmlns:m="http://schemas.openxmlformats.org/officeDocument/2006/math" xmlns:v="urn:schemas-microsoft-com:vml" xmlns:wp14="http://schemas.microsoft.com/office/word/2010/wordprocessingDrawing" xmlns:wp="http://schemas.openxmlformats.org/drawingml/2006/wordprocessingDrawing" xmlns:w10="urn:schemas-microsoft-com:office:word" xmlns:w="http://schemas.openxmlformats.org/wordprocessingml/2006/main" xmlns:w14="http://schemas.microsoft.com/office/word/2010/wordml" xmlns:w15="http://schemas.microsoft.com/office/word/2012/wordml" xmlns:w16se="http://schemas.microsoft.com/office/word/2015/wordml/symex" xmlns:wpg="http://schemas.microsoft.com/office/word/2010/wordprocessingGroup" xmlns:wpi="http://schemas.microsoft.com/office/word/2010/wordprocessingInk" xmlns:wne="http://schemas.microsoft.com/office/word/2006/wordml" xmlns:wps="http://schemas.microsoft.com/office/word/2010/wordprocessingShape" mc:Ignorable="w14 w15 w16se wp14">
   <w:endnote w:type="separator" w:id="-1">
     <w:p>
       <w:pPr>
@@ -3464,7 +3870,7 @@
 </file>
 
 <file path=word/footer1.xml><?xml version="1.0" encoding="utf-8"?>
-<w:ftr xmlns:wpc="http://schemas.microsoft.com/office/word/2010/wordprocessingCanvas" xmlns:cx="http://schemas.microsoft.com/office/drawing/2014/chartex" xmlns:cx1="http://schemas.microsoft.com/office/drawing/2015/9/8/chartex" xmlns:cx2="http://schemas.microsoft.com/office/drawing/2015/10/21/chartex" xmlns:cx3="http://schemas.microsoft.com/office/drawing/2016/5/9/chartex" xmlns:cx4="http://schemas.microsoft.com/office/drawing/2016/5/10/chartex" xmlns:cx5="http://schemas.microsoft.com/office/drawing/2016/5/11/chartex" xmlns:mc="http://schemas.openxmlformats.org/markup-compatibility/2006" xmlns:o="urn:schemas-microsoft-com:office:office" xmlns:r="http://schemas.openxmlformats.org/officeDocument/2006/relationships" xmlns:m="http://schemas.openxmlformats.org/officeDocument/2006/math" xmlns:v="urn:schemas-microsoft-com:vml" xmlns:wp14="http://schemas.microsoft.com/office/word/2010/wordprocessingDrawing" xmlns:wp="http://schemas.openxmlformats.org/drawingml/2006/wordprocessingDrawing" xmlns:w10="urn:schemas-microsoft-com:office:word" xmlns:w="http://schemas.openxmlformats.org/wordprocessingml/2006/main" xmlns:w14="http://schemas.microsoft.com/office/word/2010/wordml" xmlns:w15="http://schemas.microsoft.com/office/word/2012/wordml" xmlns:w16se="http://schemas.microsoft.com/office/word/2015/wordml/symex" xmlns:wpg="http://schemas.microsoft.com/office/word/2010/wordprocessingGroup" xmlns:wpi="http://schemas.microsoft.com/office/word/2010/wordprocessingInk" xmlns:wne="http://schemas.microsoft.com/office/word/2006/wordml" xmlns:wps="http://schemas.microsoft.com/office/word/2010/wordprocessingShape" mc:Ignorable="w14 w15 w16se wp14">
+<w:ftr xmlns:wpc="http://schemas.microsoft.com/office/word/2010/wordprocessingCanvas" xmlns:cx="http://schemas.microsoft.com/office/drawing/2014/chartex" xmlns:cx1="http://schemas.microsoft.com/office/drawing/2015/9/8/chartex" xmlns:cx2="http://schemas.microsoft.com/office/drawing/2015/10/21/chartex" xmlns:cx3="http://schemas.microsoft.com/office/drawing/2016/5/9/chartex" xmlns:cx4="http://schemas.microsoft.com/office/drawing/2016/5/10/chartex" xmlns:cx5="http://schemas.microsoft.com/office/drawing/2016/5/11/chartex" xmlns:cx6="http://schemas.microsoft.com/office/drawing/2016/5/12/chartex" xmlns:cx7="http://schemas.microsoft.com/office/drawing/2016/5/13/chartex" xmlns:cx8="http://schemas.microsoft.com/office/drawing/2016/5/14/chartex" xmlns:mc="http://schemas.openxmlformats.org/markup-compatibility/2006" xmlns:o="urn:schemas-microsoft-com:office:office" xmlns:r="http://schemas.openxmlformats.org/officeDocument/2006/relationships" xmlns:m="http://schemas.openxmlformats.org/officeDocument/2006/math" xmlns:v="urn:schemas-microsoft-com:vml" xmlns:wp14="http://schemas.microsoft.com/office/word/2010/wordprocessingDrawing" xmlns:wp="http://schemas.openxmlformats.org/drawingml/2006/wordprocessingDrawing" xmlns:w10="urn:schemas-microsoft-com:office:word" xmlns:w="http://schemas.openxmlformats.org/wordprocessingml/2006/main" xmlns:w14="http://schemas.microsoft.com/office/word/2010/wordml" xmlns:w15="http://schemas.microsoft.com/office/word/2012/wordml" xmlns:w16se="http://schemas.microsoft.com/office/word/2015/wordml/symex" xmlns:wpg="http://schemas.microsoft.com/office/word/2010/wordprocessingGroup" xmlns:wpi="http://schemas.microsoft.com/office/word/2010/wordprocessingInk" xmlns:wne="http://schemas.microsoft.com/office/word/2006/wordml" xmlns:wps="http://schemas.microsoft.com/office/word/2010/wordprocessingShape" mc:Ignorable="w14 w15 w16se wp14">
   <w:p>
     <w:pPr>
       <w:pStyle w:val="Footer"/>
@@ -3502,7 +3908,7 @@
 </file>
 
 <file path=word/footer2.xml><?xml version="1.0" encoding="utf-8"?>
-<w:ftr xmlns:wpc="http://schemas.microsoft.com/office/word/2010/wordprocessingCanvas" xmlns:cx="http://schemas.microsoft.com/office/drawing/2014/chartex" xmlns:cx1="http://schemas.microsoft.com/office/drawing/2015/9/8/chartex" xmlns:cx2="http://schemas.microsoft.com/office/drawing/2015/10/21/chartex" xmlns:cx3="http://schemas.microsoft.com/office/drawing/2016/5/9/chartex" xmlns:cx4="http://schemas.microsoft.com/office/drawing/2016/5/10/chartex" xmlns:cx5="http://schemas.microsoft.com/office/drawing/2016/5/11/chartex" xmlns:mc="http://schemas.openxmlformats.org/markup-compatibility/2006" xmlns:o="urn:schemas-microsoft-com:office:office" xmlns:r="http://schemas.openxmlformats.org/officeDocument/2006/relationships" xmlns:m="http://schemas.openxmlformats.org/officeDocument/2006/math" xmlns:v="urn:schemas-microsoft-com:vml" xmlns:wp14="http://schemas.microsoft.com/office/word/2010/wordprocessingDrawing" xmlns:wp="http://schemas.openxmlformats.org/drawingml/2006/wordprocessingDrawing" xmlns:w10="urn:schemas-microsoft-com:office:word" xmlns:w="http://schemas.openxmlformats.org/wordprocessingml/2006/main" xmlns:w14="http://schemas.microsoft.com/office/word/2010/wordml" xmlns:w15="http://schemas.microsoft.com/office/word/2012/wordml" xmlns:w16se="http://schemas.microsoft.com/office/word/2015/wordml/symex" xmlns:wpg="http://schemas.microsoft.com/office/word/2010/wordprocessingGroup" xmlns:wpi="http://schemas.microsoft.com/office/word/2010/wordprocessingInk" xmlns:wne="http://schemas.microsoft.com/office/word/2006/wordml" xmlns:wps="http://schemas.microsoft.com/office/word/2010/wordprocessingShape" mc:Ignorable="w14 w15 w16se wp14">
+<w:ftr xmlns:wpc="http://schemas.microsoft.com/office/word/2010/wordprocessingCanvas" xmlns:cx="http://schemas.microsoft.com/office/drawing/2014/chartex" xmlns:cx1="http://schemas.microsoft.com/office/drawing/2015/9/8/chartex" xmlns:cx2="http://schemas.microsoft.com/office/drawing/2015/10/21/chartex" xmlns:cx3="http://schemas.microsoft.com/office/drawing/2016/5/9/chartex" xmlns:cx4="http://schemas.microsoft.com/office/drawing/2016/5/10/chartex" xmlns:cx5="http://schemas.microsoft.com/office/drawing/2016/5/11/chartex" xmlns:cx6="http://schemas.microsoft.com/office/drawing/2016/5/12/chartex" xmlns:cx7="http://schemas.microsoft.com/office/drawing/2016/5/13/chartex" xmlns:cx8="http://schemas.microsoft.com/office/drawing/2016/5/14/chartex" xmlns:mc="http://schemas.openxmlformats.org/markup-compatibility/2006" xmlns:o="urn:schemas-microsoft-com:office:office" xmlns:r="http://schemas.openxmlformats.org/officeDocument/2006/relationships" xmlns:m="http://schemas.openxmlformats.org/officeDocument/2006/math" xmlns:v="urn:schemas-microsoft-com:vml" xmlns:wp14="http://schemas.microsoft.com/office/word/2010/wordprocessingDrawing" xmlns:wp="http://schemas.openxmlformats.org/drawingml/2006/wordprocessingDrawing" xmlns:w10="urn:schemas-microsoft-com:office:word" xmlns:w="http://schemas.openxmlformats.org/wordprocessingml/2006/main" xmlns:w14="http://schemas.microsoft.com/office/word/2010/wordml" xmlns:w15="http://schemas.microsoft.com/office/word/2012/wordml" xmlns:w16se="http://schemas.microsoft.com/office/word/2015/wordml/symex" xmlns:wpg="http://schemas.microsoft.com/office/word/2010/wordprocessingGroup" xmlns:wpi="http://schemas.microsoft.com/office/word/2010/wordprocessingInk" xmlns:wne="http://schemas.microsoft.com/office/word/2006/wordml" xmlns:wps="http://schemas.microsoft.com/office/word/2010/wordprocessingShape" mc:Ignorable="w14 w15 w16se wp14">
   <w:tbl>
     <w:tblPr>
       <w:tblW w:w="0" w:type="auto"/>
@@ -3595,7 +4001,7 @@
               <w:rStyle w:val="PageNumber"/>
               <w:noProof/>
             </w:rPr>
-            <w:t>6</w:t>
+            <w:t>11</w:t>
           </w:r>
           <w:r>
             <w:rPr>
@@ -3615,7 +4021,7 @@
                 <w:rStyle w:val="PageNumber"/>
                 <w:noProof/>
               </w:rPr>
-              <w:t>8</w:t>
+              <w:t>11</w:t>
             </w:r>
           </w:fldSimple>
         </w:p>
@@ -3631,7 +4037,7 @@
 </file>
 
 <file path=word/footer3.xml><?xml version="1.0" encoding="utf-8"?>
-<w:ftr xmlns:wpc="http://schemas.microsoft.com/office/word/2010/wordprocessingCanvas" xmlns:cx="http://schemas.microsoft.com/office/drawing/2014/chartex" xmlns:cx1="http://schemas.microsoft.com/office/drawing/2015/9/8/chartex" xmlns:cx2="http://schemas.microsoft.com/office/drawing/2015/10/21/chartex" xmlns:cx3="http://schemas.microsoft.com/office/drawing/2016/5/9/chartex" xmlns:cx4="http://schemas.microsoft.com/office/drawing/2016/5/10/chartex" xmlns:cx5="http://schemas.microsoft.com/office/drawing/2016/5/11/chartex" xmlns:mc="http://schemas.openxmlformats.org/markup-compatibility/2006" xmlns:o="urn:schemas-microsoft-com:office:office" xmlns:r="http://schemas.openxmlformats.org/officeDocument/2006/relationships" xmlns:m="http://schemas.openxmlformats.org/officeDocument/2006/math" xmlns:v="urn:schemas-microsoft-com:vml" xmlns:wp14="http://schemas.microsoft.com/office/word/2010/wordprocessingDrawing" xmlns:wp="http://schemas.openxmlformats.org/drawingml/2006/wordprocessingDrawing" xmlns:w10="urn:schemas-microsoft-com:office:word" xmlns:w="http://schemas.openxmlformats.org/wordprocessingml/2006/main" xmlns:w14="http://schemas.microsoft.com/office/word/2010/wordml" xmlns:w15="http://schemas.microsoft.com/office/word/2012/wordml" xmlns:w16se="http://schemas.microsoft.com/office/word/2015/wordml/symex" xmlns:wpg="http://schemas.microsoft.com/office/word/2010/wordprocessingGroup" xmlns:wpi="http://schemas.microsoft.com/office/word/2010/wordprocessingInk" xmlns:wne="http://schemas.microsoft.com/office/word/2006/wordml" xmlns:wps="http://schemas.microsoft.com/office/word/2010/wordprocessingShape" mc:Ignorable="w14 w15 w16se wp14">
+<w:ftr xmlns:wpc="http://schemas.microsoft.com/office/word/2010/wordprocessingCanvas" xmlns:cx="http://schemas.microsoft.com/office/drawing/2014/chartex" xmlns:cx1="http://schemas.microsoft.com/office/drawing/2015/9/8/chartex" xmlns:cx2="http://schemas.microsoft.com/office/drawing/2015/10/21/chartex" xmlns:cx3="http://schemas.microsoft.com/office/drawing/2016/5/9/chartex" xmlns:cx4="http://schemas.microsoft.com/office/drawing/2016/5/10/chartex" xmlns:cx5="http://schemas.microsoft.com/office/drawing/2016/5/11/chartex" xmlns:cx6="http://schemas.microsoft.com/office/drawing/2016/5/12/chartex" xmlns:cx7="http://schemas.microsoft.com/office/drawing/2016/5/13/chartex" xmlns:cx8="http://schemas.microsoft.com/office/drawing/2016/5/14/chartex" xmlns:mc="http://schemas.openxmlformats.org/markup-compatibility/2006" xmlns:o="urn:schemas-microsoft-com:office:office" xmlns:r="http://schemas.openxmlformats.org/officeDocument/2006/relationships" xmlns:m="http://schemas.openxmlformats.org/officeDocument/2006/math" xmlns:v="urn:schemas-microsoft-com:vml" xmlns:wp14="http://schemas.microsoft.com/office/word/2010/wordprocessingDrawing" xmlns:wp="http://schemas.openxmlformats.org/drawingml/2006/wordprocessingDrawing" xmlns:w10="urn:schemas-microsoft-com:office:word" xmlns:w="http://schemas.openxmlformats.org/wordprocessingml/2006/main" xmlns:w14="http://schemas.microsoft.com/office/word/2010/wordml" xmlns:w15="http://schemas.microsoft.com/office/word/2012/wordml" xmlns:w16se="http://schemas.microsoft.com/office/word/2015/wordml/symex" xmlns:wpg="http://schemas.microsoft.com/office/word/2010/wordprocessingGroup" xmlns:wpi="http://schemas.microsoft.com/office/word/2010/wordprocessingInk" xmlns:wne="http://schemas.microsoft.com/office/word/2006/wordml" xmlns:wps="http://schemas.microsoft.com/office/word/2010/wordprocessingShape" mc:Ignorable="w14 w15 w16se wp14">
   <w:p>
     <w:pPr>
       <w:pStyle w:val="Footer"/>
@@ -3641,7 +4047,7 @@
 </file>
 
 <file path=word/footnotes.xml><?xml version="1.0" encoding="utf-8"?>
-<w:footnotes xmlns:wpc="http://schemas.microsoft.com/office/word/2010/wordprocessingCanvas" xmlns:cx="http://schemas.microsoft.com/office/drawing/2014/chartex" xmlns:cx1="http://schemas.microsoft.com/office/drawing/2015/9/8/chartex" xmlns:cx2="http://schemas.microsoft.com/office/drawing/2015/10/21/chartex" xmlns:cx3="http://schemas.microsoft.com/office/drawing/2016/5/9/chartex" xmlns:cx4="http://schemas.microsoft.com/office/drawing/2016/5/10/chartex" xmlns:cx5="http://schemas.microsoft.com/office/drawing/2016/5/11/chartex" xmlns:mc="http://schemas.openxmlformats.org/markup-compatibility/2006" xmlns:o="urn:schemas-microsoft-com:office:office" xmlns:r="http://schemas.openxmlformats.org/officeDocument/2006/relationships" xmlns:m="http://schemas.openxmlformats.org/officeDocument/2006/math" xmlns:v="urn:schemas-microsoft-com:vml" xmlns:wp14="http://schemas.microsoft.com/office/word/2010/wordprocessingDrawing" xmlns:wp="http://schemas.openxmlformats.org/drawingml/2006/wordprocessingDrawing" xmlns:w10="urn:schemas-microsoft-com:office:word" xmlns:w="http://schemas.openxmlformats.org/wordprocessingml/2006/main" xmlns:w14="http://schemas.microsoft.com/office/word/2010/wordml" xmlns:w15="http://schemas.microsoft.com/office/word/2012/wordml" xmlns:w16se="http://schemas.microsoft.com/office/word/2015/wordml/symex" xmlns:wpg="http://schemas.microsoft.com/office/word/2010/wordprocessingGroup" xmlns:wpi="http://schemas.microsoft.com/office/word/2010/wordprocessingInk" xmlns:wne="http://schemas.microsoft.com/office/word/2006/wordml" xmlns:wps="http://schemas.microsoft.com/office/word/2010/wordprocessingShape" mc:Ignorable="w14 w15 w16se wp14">
+<w:footnotes xmlns:wpc="http://schemas.microsoft.com/office/word/2010/wordprocessingCanvas" xmlns:cx="http://schemas.microsoft.com/office/drawing/2014/chartex" xmlns:cx1="http://schemas.microsoft.com/office/drawing/2015/9/8/chartex" xmlns:cx2="http://schemas.microsoft.com/office/drawing/2015/10/21/chartex" xmlns:cx3="http://schemas.microsoft.com/office/drawing/2016/5/9/chartex" xmlns:cx4="http://schemas.microsoft.com/office/drawing/2016/5/10/chartex" xmlns:cx5="http://schemas.microsoft.com/office/drawing/2016/5/11/chartex" xmlns:cx6="http://schemas.microsoft.com/office/drawing/2016/5/12/chartex" xmlns:cx7="http://schemas.microsoft.com/office/drawing/2016/5/13/chartex" xmlns:cx8="http://schemas.microsoft.com/office/drawing/2016/5/14/chartex" xmlns:mc="http://schemas.openxmlformats.org/markup-compatibility/2006" xmlns:o="urn:schemas-microsoft-com:office:office" xmlns:r="http://schemas.openxmlformats.org/officeDocument/2006/relationships" xmlns:m="http://schemas.openxmlformats.org/officeDocument/2006/math" xmlns:v="urn:schemas-microsoft-com:vml" xmlns:wp14="http://schemas.microsoft.com/office/word/2010/wordprocessingDrawing" xmlns:wp="http://schemas.openxmlformats.org/drawingml/2006/wordprocessingDrawing" xmlns:w10="urn:schemas-microsoft-com:office:word" xmlns:w="http://schemas.openxmlformats.org/wordprocessingml/2006/main" xmlns:w14="http://schemas.microsoft.com/office/word/2010/wordml" xmlns:w15="http://schemas.microsoft.com/office/word/2012/wordml" xmlns:w16se="http://schemas.microsoft.com/office/word/2015/wordml/symex" xmlns:wpg="http://schemas.microsoft.com/office/word/2010/wordprocessingGroup" xmlns:wpi="http://schemas.microsoft.com/office/word/2010/wordprocessingInk" xmlns:wne="http://schemas.microsoft.com/office/word/2006/wordml" xmlns:wps="http://schemas.microsoft.com/office/word/2010/wordprocessingShape" mc:Ignorable="w14 w15 w16se wp14">
   <w:footnote w:type="separator" w:id="-1">
     <w:p>
       <w:pPr>
@@ -3666,7 +4072,7 @@
 </file>
 
 <file path=word/header1.xml><?xml version="1.0" encoding="utf-8"?>
-<w:hdr xmlns:wpc="http://schemas.microsoft.com/office/word/2010/wordprocessingCanvas" xmlns:cx="http://schemas.microsoft.com/office/drawing/2014/chartex" xmlns:cx1="http://schemas.microsoft.com/office/drawing/2015/9/8/chartex" xmlns:cx2="http://schemas.microsoft.com/office/drawing/2015/10/21/chartex" xmlns:cx3="http://schemas.microsoft.com/office/drawing/2016/5/9/chartex" xmlns:cx4="http://schemas.microsoft.com/office/drawing/2016/5/10/chartex" xmlns:cx5="http://schemas.microsoft.com/office/drawing/2016/5/11/chartex" xmlns:mc="http://schemas.openxmlformats.org/markup-compatibility/2006" xmlns:o="urn:schemas-microsoft-com:office:office" xmlns:r="http://schemas.openxmlformats.org/officeDocument/2006/relationships" xmlns:m="http://schemas.openxmlformats.org/officeDocument/2006/math" xmlns:v="urn:schemas-microsoft-com:vml" xmlns:wp14="http://schemas.microsoft.com/office/word/2010/wordprocessingDrawing" xmlns:wp="http://schemas.openxmlformats.org/drawingml/2006/wordprocessingDrawing" xmlns:w10="urn:schemas-microsoft-com:office:word" xmlns:w="http://schemas.openxmlformats.org/wordprocessingml/2006/main" xmlns:w14="http://schemas.microsoft.com/office/word/2010/wordml" xmlns:w15="http://schemas.microsoft.com/office/word/2012/wordml" xmlns:w16se="http://schemas.microsoft.com/office/word/2015/wordml/symex" xmlns:wpg="http://schemas.microsoft.com/office/word/2010/wordprocessingGroup" xmlns:wpi="http://schemas.microsoft.com/office/word/2010/wordprocessingInk" xmlns:wne="http://schemas.microsoft.com/office/word/2006/wordml" xmlns:wps="http://schemas.microsoft.com/office/word/2010/wordprocessingShape" mc:Ignorable="w14 w15 w16se wp14">
+<w:hdr xmlns:wpc="http://schemas.microsoft.com/office/word/2010/wordprocessingCanvas" xmlns:cx="http://schemas.microsoft.com/office/drawing/2014/chartex" xmlns:cx1="http://schemas.microsoft.com/office/drawing/2015/9/8/chartex" xmlns:cx2="http://schemas.microsoft.com/office/drawing/2015/10/21/chartex" xmlns:cx3="http://schemas.microsoft.com/office/drawing/2016/5/9/chartex" xmlns:cx4="http://schemas.microsoft.com/office/drawing/2016/5/10/chartex" xmlns:cx5="http://schemas.microsoft.com/office/drawing/2016/5/11/chartex" xmlns:cx6="http://schemas.microsoft.com/office/drawing/2016/5/12/chartex" xmlns:cx7="http://schemas.microsoft.com/office/drawing/2016/5/13/chartex" xmlns:cx8="http://schemas.microsoft.com/office/drawing/2016/5/14/chartex" xmlns:mc="http://schemas.openxmlformats.org/markup-compatibility/2006" xmlns:o="urn:schemas-microsoft-com:office:office" xmlns:r="http://schemas.openxmlformats.org/officeDocument/2006/relationships" xmlns:m="http://schemas.openxmlformats.org/officeDocument/2006/math" xmlns:v="urn:schemas-microsoft-com:vml" xmlns:wp14="http://schemas.microsoft.com/office/word/2010/wordprocessingDrawing" xmlns:wp="http://schemas.openxmlformats.org/drawingml/2006/wordprocessingDrawing" xmlns:w10="urn:schemas-microsoft-com:office:word" xmlns:w="http://schemas.openxmlformats.org/wordprocessingml/2006/main" xmlns:w14="http://schemas.microsoft.com/office/word/2010/wordml" xmlns:w15="http://schemas.microsoft.com/office/word/2012/wordml" xmlns:w16se="http://schemas.microsoft.com/office/word/2015/wordml/symex" xmlns:wpg="http://schemas.microsoft.com/office/word/2010/wordprocessingGroup" xmlns:wpi="http://schemas.microsoft.com/office/word/2010/wordprocessingInk" xmlns:wne="http://schemas.microsoft.com/office/word/2006/wordml" xmlns:wps="http://schemas.microsoft.com/office/word/2010/wordprocessingShape" mc:Ignorable="w14 w15 w16se wp14">
   <w:tbl>
     <w:tblPr>
       <w:tblW w:w="0" w:type="auto"/>
@@ -3772,7 +4178,7 @@
 </file>
 
 <file path=word/header2.xml><?xml version="1.0" encoding="utf-8"?>
-<w:hdr xmlns:wpc="http://schemas.microsoft.com/office/word/2010/wordprocessingCanvas" xmlns:cx="http://schemas.microsoft.com/office/drawing/2014/chartex" xmlns:cx1="http://schemas.microsoft.com/office/drawing/2015/9/8/chartex" xmlns:cx2="http://schemas.microsoft.com/office/drawing/2015/10/21/chartex" xmlns:cx3="http://schemas.microsoft.com/office/drawing/2016/5/9/chartex" xmlns:cx4="http://schemas.microsoft.com/office/drawing/2016/5/10/chartex" xmlns:cx5="http://schemas.microsoft.com/office/drawing/2016/5/11/chartex" xmlns:mc="http://schemas.openxmlformats.org/markup-compatibility/2006" xmlns:o="urn:schemas-microsoft-com:office:office" xmlns:r="http://schemas.openxmlformats.org/officeDocument/2006/relationships" xmlns:m="http://schemas.openxmlformats.org/officeDocument/2006/math" xmlns:v="urn:schemas-microsoft-com:vml" xmlns:wp14="http://schemas.microsoft.com/office/word/2010/wordprocessingDrawing" xmlns:wp="http://schemas.openxmlformats.org/drawingml/2006/wordprocessingDrawing" xmlns:w10="urn:schemas-microsoft-com:office:word" xmlns:w="http://schemas.openxmlformats.org/wordprocessingml/2006/main" xmlns:w14="http://schemas.microsoft.com/office/word/2010/wordml" xmlns:w15="http://schemas.microsoft.com/office/word/2012/wordml" xmlns:w16se="http://schemas.microsoft.com/office/word/2015/wordml/symex" xmlns:wpg="http://schemas.microsoft.com/office/word/2010/wordprocessingGroup" xmlns:wpi="http://schemas.microsoft.com/office/word/2010/wordprocessingInk" xmlns:wne="http://schemas.microsoft.com/office/word/2006/wordml" xmlns:wps="http://schemas.microsoft.com/office/word/2010/wordprocessingShape" mc:Ignorable="w14 w15 w16se wp14">
+<w:hdr xmlns:wpc="http://schemas.microsoft.com/office/word/2010/wordprocessingCanvas" xmlns:cx="http://schemas.microsoft.com/office/drawing/2014/chartex" xmlns:cx1="http://schemas.microsoft.com/office/drawing/2015/9/8/chartex" xmlns:cx2="http://schemas.microsoft.com/office/drawing/2015/10/21/chartex" xmlns:cx3="http://schemas.microsoft.com/office/drawing/2016/5/9/chartex" xmlns:cx4="http://schemas.microsoft.com/office/drawing/2016/5/10/chartex" xmlns:cx5="http://schemas.microsoft.com/office/drawing/2016/5/11/chartex" xmlns:cx6="http://schemas.microsoft.com/office/drawing/2016/5/12/chartex" xmlns:cx7="http://schemas.microsoft.com/office/drawing/2016/5/13/chartex" xmlns:cx8="http://schemas.microsoft.com/office/drawing/2016/5/14/chartex" xmlns:mc="http://schemas.openxmlformats.org/markup-compatibility/2006" xmlns:o="urn:schemas-microsoft-com:office:office" xmlns:r="http://schemas.openxmlformats.org/officeDocument/2006/relationships" xmlns:m="http://schemas.openxmlformats.org/officeDocument/2006/math" xmlns:v="urn:schemas-microsoft-com:vml" xmlns:wp14="http://schemas.microsoft.com/office/word/2010/wordprocessingDrawing" xmlns:wp="http://schemas.openxmlformats.org/drawingml/2006/wordprocessingDrawing" xmlns:w10="urn:schemas-microsoft-com:office:word" xmlns:w="http://schemas.openxmlformats.org/wordprocessingml/2006/main" xmlns:w14="http://schemas.microsoft.com/office/word/2010/wordml" xmlns:w15="http://schemas.microsoft.com/office/word/2012/wordml" xmlns:w16se="http://schemas.microsoft.com/office/word/2015/wordml/symex" xmlns:wpg="http://schemas.microsoft.com/office/word/2010/wordprocessingGroup" xmlns:wpi="http://schemas.microsoft.com/office/word/2010/wordprocessingInk" xmlns:wne="http://schemas.microsoft.com/office/word/2006/wordml" xmlns:wps="http://schemas.microsoft.com/office/word/2010/wordprocessingShape" mc:Ignorable="w14 w15 w16se wp14">
   <w:p>
     <w:pPr>
       <w:pStyle w:val="Header"/>
@@ -3782,7 +4188,7 @@
 </file>
 
 <file path=word/numbering.xml><?xml version="1.0" encoding="utf-8"?>
-<w:numbering xmlns:wpc="http://schemas.microsoft.com/office/word/2010/wordprocessingCanvas" xmlns:cx="http://schemas.microsoft.com/office/drawing/2014/chartex" xmlns:cx1="http://schemas.microsoft.com/office/drawing/2015/9/8/chartex" xmlns:cx2="http://schemas.microsoft.com/office/drawing/2015/10/21/chartex" xmlns:cx3="http://schemas.microsoft.com/office/drawing/2016/5/9/chartex" xmlns:cx4="http://schemas.microsoft.com/office/drawing/2016/5/10/chartex" xmlns:cx5="http://schemas.microsoft.com/office/drawing/2016/5/11/chartex" xmlns:mc="http://schemas.openxmlformats.org/markup-compatibility/2006" xmlns:o="urn:schemas-microsoft-com:office:office" xmlns:r="http://schemas.openxmlformats.org/officeDocument/2006/relationships" xmlns:m="http://schemas.openxmlformats.org/officeDocument/2006/math" xmlns:v="urn:schemas-microsoft-com:vml" xmlns:wp14="http://schemas.microsoft.com/office/word/2010/wordprocessingDrawing" xmlns:wp="http://schemas.openxmlformats.org/drawingml/2006/wordprocessingDrawing" xmlns:w10="urn:schemas-microsoft-com:office:word" xmlns:w="http://schemas.openxmlformats.org/wordprocessingml/2006/main" xmlns:w14="http://schemas.microsoft.com/office/word/2010/wordml" xmlns:w15="http://schemas.microsoft.com/office/word/2012/wordml" xmlns:w16se="http://schemas.microsoft.com/office/word/2015/wordml/symex" xmlns:wpg="http://schemas.microsoft.com/office/word/2010/wordprocessingGroup" xmlns:wpi="http://schemas.microsoft.com/office/word/2010/wordprocessingInk" xmlns:wne="http://schemas.microsoft.com/office/word/2006/wordml" xmlns:wps="http://schemas.microsoft.com/office/word/2010/wordprocessingShape" mc:Ignorable="w14 w15 w16se wp14">
+<w:numbering xmlns:wpc="http://schemas.microsoft.com/office/word/2010/wordprocessingCanvas" xmlns:cx="http://schemas.microsoft.com/office/drawing/2014/chartex" xmlns:cx1="http://schemas.microsoft.com/office/drawing/2015/9/8/chartex" xmlns:cx2="http://schemas.microsoft.com/office/drawing/2015/10/21/chartex" xmlns:cx3="http://schemas.microsoft.com/office/drawing/2016/5/9/chartex" xmlns:cx4="http://schemas.microsoft.com/office/drawing/2016/5/10/chartex" xmlns:cx5="http://schemas.microsoft.com/office/drawing/2016/5/11/chartex" xmlns:cx6="http://schemas.microsoft.com/office/drawing/2016/5/12/chartex" xmlns:cx7="http://schemas.microsoft.com/office/drawing/2016/5/13/chartex" xmlns:cx8="http://schemas.microsoft.com/office/drawing/2016/5/14/chartex" xmlns:mc="http://schemas.openxmlformats.org/markup-compatibility/2006" xmlns:o="urn:schemas-microsoft-com:office:office" xmlns:r="http://schemas.openxmlformats.org/officeDocument/2006/relationships" xmlns:m="http://schemas.openxmlformats.org/officeDocument/2006/math" xmlns:v="urn:schemas-microsoft-com:vml" xmlns:wp14="http://schemas.microsoft.com/office/word/2010/wordprocessingDrawing" xmlns:wp="http://schemas.openxmlformats.org/drawingml/2006/wordprocessingDrawing" xmlns:w10="urn:schemas-microsoft-com:office:word" xmlns:w="http://schemas.openxmlformats.org/wordprocessingml/2006/main" xmlns:w14="http://schemas.microsoft.com/office/word/2010/wordml" xmlns:w15="http://schemas.microsoft.com/office/word/2012/wordml" xmlns:w16se="http://schemas.microsoft.com/office/word/2015/wordml/symex" xmlns:wpg="http://schemas.microsoft.com/office/word/2010/wordprocessingGroup" xmlns:wpi="http://schemas.microsoft.com/office/word/2010/wordprocessingInk" xmlns:wne="http://schemas.microsoft.com/office/word/2006/wordml" xmlns:wps="http://schemas.microsoft.com/office/word/2010/wordprocessingShape" mc:Ignorable="w14 w15 w16se wp14">
   <w:abstractNum w:abstractNumId="0" w15:restartNumberingAfterBreak="0">
     <w:nsid w:val="FFFFFFFB"/>
     <w:multiLevelType w:val="multilevel"/>
@@ -4420,6 +4826,119 @@
     </w:lvl>
   </w:abstractNum>
   <w:abstractNum w:abstractNumId="7" w15:restartNumberingAfterBreak="0">
+    <w:nsid w:val="273678CB"/>
+    <w:multiLevelType w:val="hybridMultilevel"/>
+    <w:tmpl w:val="C9B01004"/>
+    <w:lvl w:ilvl="0" w:tplc="04090001">
+      <w:start w:val="1"/>
+      <w:numFmt w:val="bullet"/>
+      <w:lvlText w:val=""/>
+      <w:lvlJc w:val="left"/>
+      <w:pPr>
+        <w:ind w:left="720" w:hanging="360"/>
+      </w:pPr>
+      <w:rPr>
+        <w:rFonts w:ascii="Symbol" w:hAnsi="Symbol" w:hint="default"/>
+      </w:rPr>
+    </w:lvl>
+    <w:lvl w:ilvl="1" w:tplc="04090003" w:tentative="1">
+      <w:start w:val="1"/>
+      <w:numFmt w:val="bullet"/>
+      <w:lvlText w:val="o"/>
+      <w:lvlJc w:val="left"/>
+      <w:pPr>
+        <w:ind w:left="1440" w:hanging="360"/>
+      </w:pPr>
+      <w:rPr>
+        <w:rFonts w:ascii="Courier New" w:hAnsi="Courier New" w:cs="Courier New" w:hint="default"/>
+      </w:rPr>
+    </w:lvl>
+    <w:lvl w:ilvl="2" w:tplc="04090005" w:tentative="1">
+      <w:start w:val="1"/>
+      <w:numFmt w:val="bullet"/>
+      <w:lvlText w:val=""/>
+      <w:lvlJc w:val="left"/>
+      <w:pPr>
+        <w:ind w:left="2160" w:hanging="360"/>
+      </w:pPr>
+      <w:rPr>
+        <w:rFonts w:ascii="Wingdings" w:hAnsi="Wingdings" w:hint="default"/>
+      </w:rPr>
+    </w:lvl>
+    <w:lvl w:ilvl="3" w:tplc="04090001" w:tentative="1">
+      <w:start w:val="1"/>
+      <w:numFmt w:val="bullet"/>
+      <w:lvlText w:val=""/>
+      <w:lvlJc w:val="left"/>
+      <w:pPr>
+        <w:ind w:left="2880" w:hanging="360"/>
+      </w:pPr>
+      <w:rPr>
+        <w:rFonts w:ascii="Symbol" w:hAnsi="Symbol" w:hint="default"/>
+      </w:rPr>
+    </w:lvl>
+    <w:lvl w:ilvl="4" w:tplc="04090003" w:tentative="1">
+      <w:start w:val="1"/>
+      <w:numFmt w:val="bullet"/>
+      <w:lvlText w:val="o"/>
+      <w:lvlJc w:val="left"/>
+      <w:pPr>
+        <w:ind w:left="3600" w:hanging="360"/>
+      </w:pPr>
+      <w:rPr>
+        <w:rFonts w:ascii="Courier New" w:hAnsi="Courier New" w:cs="Courier New" w:hint="default"/>
+      </w:rPr>
+    </w:lvl>
+    <w:lvl w:ilvl="5" w:tplc="04090005" w:tentative="1">
+      <w:start w:val="1"/>
+      <w:numFmt w:val="bullet"/>
+      <w:lvlText w:val=""/>
+      <w:lvlJc w:val="left"/>
+      <w:pPr>
+        <w:ind w:left="4320" w:hanging="360"/>
+      </w:pPr>
+      <w:rPr>
+        <w:rFonts w:ascii="Wingdings" w:hAnsi="Wingdings" w:hint="default"/>
+      </w:rPr>
+    </w:lvl>
+    <w:lvl w:ilvl="6" w:tplc="04090001" w:tentative="1">
+      <w:start w:val="1"/>
+      <w:numFmt w:val="bullet"/>
+      <w:lvlText w:val=""/>
+      <w:lvlJc w:val="left"/>
+      <w:pPr>
+        <w:ind w:left="5040" w:hanging="360"/>
+      </w:pPr>
+      <w:rPr>
+        <w:rFonts w:ascii="Symbol" w:hAnsi="Symbol" w:hint="default"/>
+      </w:rPr>
+    </w:lvl>
+    <w:lvl w:ilvl="7" w:tplc="04090003" w:tentative="1">
+      <w:start w:val="1"/>
+      <w:numFmt w:val="bullet"/>
+      <w:lvlText w:val="o"/>
+      <w:lvlJc w:val="left"/>
+      <w:pPr>
+        <w:ind w:left="5760" w:hanging="360"/>
+      </w:pPr>
+      <w:rPr>
+        <w:rFonts w:ascii="Courier New" w:hAnsi="Courier New" w:cs="Courier New" w:hint="default"/>
+      </w:rPr>
+    </w:lvl>
+    <w:lvl w:ilvl="8" w:tplc="04090005" w:tentative="1">
+      <w:start w:val="1"/>
+      <w:numFmt w:val="bullet"/>
+      <w:lvlText w:val=""/>
+      <w:lvlJc w:val="left"/>
+      <w:pPr>
+        <w:ind w:left="6480" w:hanging="360"/>
+      </w:pPr>
+      <w:rPr>
+        <w:rFonts w:ascii="Wingdings" w:hAnsi="Wingdings" w:hint="default"/>
+      </w:rPr>
+    </w:lvl>
+  </w:abstractNum>
+  <w:abstractNum w:abstractNumId="8" w15:restartNumberingAfterBreak="0">
     <w:nsid w:val="274E1C1C"/>
     <w:multiLevelType w:val="hybridMultilevel"/>
     <w:tmpl w:val="22242D0A"/>
@@ -4532,7 +5051,7 @@
       </w:rPr>
     </w:lvl>
   </w:abstractNum>
-  <w:abstractNum w:abstractNumId="8" w15:restartNumberingAfterBreak="0">
+  <w:abstractNum w:abstractNumId="9" w15:restartNumberingAfterBreak="0">
     <w:nsid w:val="35F23968"/>
     <w:multiLevelType w:val="hybridMultilevel"/>
     <w:tmpl w:val="A118ADDA"/>
@@ -4621,7 +5140,7 @@
       </w:pPr>
     </w:lvl>
   </w:abstractNum>
-  <w:abstractNum w:abstractNumId="9" w15:restartNumberingAfterBreak="0">
+  <w:abstractNum w:abstractNumId="10" w15:restartNumberingAfterBreak="0">
     <w:nsid w:val="381E213B"/>
     <w:multiLevelType w:val="hybridMultilevel"/>
     <w:tmpl w:val="86F04156"/>
@@ -4710,7 +5229,7 @@
       </w:pPr>
     </w:lvl>
   </w:abstractNum>
-  <w:abstractNum w:abstractNumId="10" w15:restartNumberingAfterBreak="0">
+  <w:abstractNum w:abstractNumId="11" w15:restartNumberingAfterBreak="0">
     <w:nsid w:val="3E1C6A61"/>
     <w:multiLevelType w:val="hybridMultilevel"/>
     <w:tmpl w:val="B48A89CC"/>
@@ -4799,7 +5318,7 @@
       </w:pPr>
     </w:lvl>
   </w:abstractNum>
-  <w:abstractNum w:abstractNumId="11" w15:restartNumberingAfterBreak="0">
+  <w:abstractNum w:abstractNumId="12" w15:restartNumberingAfterBreak="0">
     <w:nsid w:val="4DAB5BC3"/>
     <w:multiLevelType w:val="hybridMultilevel"/>
     <w:tmpl w:val="035C2ADC"/>
@@ -4912,7 +5431,7 @@
       </w:rPr>
     </w:lvl>
   </w:abstractNum>
-  <w:abstractNum w:abstractNumId="12" w15:restartNumberingAfterBreak="0">
+  <w:abstractNum w:abstractNumId="13" w15:restartNumberingAfterBreak="0">
     <w:nsid w:val="513C4103"/>
     <w:multiLevelType w:val="hybridMultilevel"/>
     <w:tmpl w:val="27DA5F86"/>
@@ -5001,7 +5520,7 @@
       </w:pPr>
     </w:lvl>
   </w:abstractNum>
-  <w:abstractNum w:abstractNumId="13" w15:restartNumberingAfterBreak="0">
+  <w:abstractNum w:abstractNumId="14" w15:restartNumberingAfterBreak="0">
     <w:nsid w:val="60381838"/>
     <w:multiLevelType w:val="hybridMultilevel"/>
     <w:tmpl w:val="D0224A1C"/>
@@ -5090,7 +5609,7 @@
       </w:pPr>
     </w:lvl>
   </w:abstractNum>
-  <w:abstractNum w:abstractNumId="14" w15:restartNumberingAfterBreak="0">
+  <w:abstractNum w:abstractNumId="15" w15:restartNumberingAfterBreak="0">
     <w:nsid w:val="6E422694"/>
     <w:multiLevelType w:val="hybridMultilevel"/>
     <w:tmpl w:val="B2502630"/>
@@ -5179,7 +5698,7 @@
       </w:pPr>
     </w:lvl>
   </w:abstractNum>
-  <w:abstractNum w:abstractNumId="15" w15:restartNumberingAfterBreak="0">
+  <w:abstractNum w:abstractNumId="16" w15:restartNumberingAfterBreak="0">
     <w:nsid w:val="6E5A33EC"/>
     <w:multiLevelType w:val="hybridMultilevel"/>
     <w:tmpl w:val="1076BDEE"/>
@@ -5268,7 +5787,7 @@
       </w:pPr>
     </w:lvl>
   </w:abstractNum>
-  <w:abstractNum w:abstractNumId="16" w15:restartNumberingAfterBreak="0">
+  <w:abstractNum w:abstractNumId="17" w15:restartNumberingAfterBreak="0">
     <w:nsid w:val="7F006540"/>
     <w:multiLevelType w:val="multilevel"/>
     <w:tmpl w:val="122EF47E"/>
@@ -5390,7 +5909,7 @@
     <w:abstractNumId w:val="0"/>
   </w:num>
   <w:num w:numId="2">
-    <w:abstractNumId w:val="14"/>
+    <w:abstractNumId w:val="15"/>
   </w:num>
   <w:num w:numId="3">
     <w:abstractNumId w:val="2"/>
@@ -5399,43 +5918,46 @@
     <w:abstractNumId w:val="3"/>
   </w:num>
   <w:num w:numId="5">
-    <w:abstractNumId w:val="13"/>
+    <w:abstractNumId w:val="14"/>
   </w:num>
   <w:num w:numId="6">
-    <w:abstractNumId w:val="9"/>
+    <w:abstractNumId w:val="10"/>
   </w:num>
   <w:num w:numId="7">
     <w:abstractNumId w:val="6"/>
   </w:num>
   <w:num w:numId="8">
-    <w:abstractNumId w:val="12"/>
+    <w:abstractNumId w:val="13"/>
   </w:num>
   <w:num w:numId="9">
-    <w:abstractNumId w:val="10"/>
+    <w:abstractNumId w:val="11"/>
   </w:num>
   <w:num w:numId="10">
-    <w:abstractNumId w:val="15"/>
+    <w:abstractNumId w:val="16"/>
   </w:num>
   <w:num w:numId="11">
     <w:abstractNumId w:val="4"/>
   </w:num>
   <w:num w:numId="12">
-    <w:abstractNumId w:val="16"/>
+    <w:abstractNumId w:val="17"/>
   </w:num>
   <w:num w:numId="13">
     <w:abstractNumId w:val="1"/>
   </w:num>
   <w:num w:numId="14">
+    <w:abstractNumId w:val="9"/>
+  </w:num>
+  <w:num w:numId="15">
     <w:abstractNumId w:val="8"/>
   </w:num>
-  <w:num w:numId="15">
-    <w:abstractNumId w:val="7"/>
-  </w:num>
   <w:num w:numId="16">
-    <w:abstractNumId w:val="11"/>
+    <w:abstractNumId w:val="12"/>
   </w:num>
   <w:num w:numId="17">
     <w:abstractNumId w:val="5"/>
+  </w:num>
+  <w:num w:numId="18">
+    <w:abstractNumId w:val="7"/>
   </w:num>
 </w:numbering>
 </file>

</xml_diff>

<commit_message>
Updated Analysis and Design document
</commit_message>
<xml_diff>
--- a/Project_Analysis_and_Design_Document.docx
+++ b/Project_Analysis_and_Design_Document.docx
@@ -265,15 +265,7 @@
               <w:pStyle w:val="Tabletext"/>
             </w:pPr>
             <w:r>
-              <w:t>&lt;</w:t>
-            </w:r>
-            <w:proofErr w:type="spellStart"/>
-            <w:r>
-              <w:t>x.x</w:t>
-            </w:r>
-            <w:proofErr w:type="spellEnd"/>
-            <w:r>
-              <w:t>&gt;</w:t>
+              <w:t>&lt;x.x&gt;</w:t>
             </w:r>
           </w:p>
         </w:tc>
@@ -286,7 +278,61 @@
               <w:pStyle w:val="Tabletext"/>
             </w:pPr>
             <w:r>
-              <w:t>&lt;details&gt;</w:t>
+              <w:t>Iteration 1.1</w:t>
+            </w:r>
+          </w:p>
+        </w:tc>
+        <w:tc>
+          <w:tcPr>
+            <w:tcW w:w="2304" w:type="dxa"/>
+          </w:tcPr>
+          <w:p>
+            <w:pPr>
+              <w:pStyle w:val="Tabletext"/>
+            </w:pPr>
+            <w:r>
+              <w:t>Pop Cristian</w:t>
+            </w:r>
+          </w:p>
+        </w:tc>
+      </w:tr>
+      <w:tr>
+        <w:tc>
+          <w:tcPr>
+            <w:tcW w:w="2304" w:type="dxa"/>
+          </w:tcPr>
+          <w:p>
+            <w:pPr>
+              <w:pStyle w:val="Tabletext"/>
+            </w:pPr>
+            <w:r>
+              <w:t>&lt;05/May/17&gt;</w:t>
+            </w:r>
+          </w:p>
+        </w:tc>
+        <w:tc>
+          <w:tcPr>
+            <w:tcW w:w="1152" w:type="dxa"/>
+          </w:tcPr>
+          <w:p>
+            <w:pPr>
+              <w:pStyle w:val="Tabletext"/>
+            </w:pPr>
+            <w:r>
+              <w:t>&lt;x.x&gt;</w:t>
+            </w:r>
+          </w:p>
+        </w:tc>
+        <w:tc>
+          <w:tcPr>
+            <w:tcW w:w="3744" w:type="dxa"/>
+          </w:tcPr>
+          <w:p>
+            <w:pPr>
+              <w:pStyle w:val="Tabletext"/>
+            </w:pPr>
+            <w:r>
+              <w:t>Iteration 1.2</w:t>
             </w:r>
           </w:p>
         </w:tc>
@@ -388,48 +434,6 @@
           </w:p>
         </w:tc>
       </w:tr>
-      <w:tr>
-        <w:tc>
-          <w:tcPr>
-            <w:tcW w:w="2304" w:type="dxa"/>
-          </w:tcPr>
-          <w:p>
-            <w:pPr>
-              <w:pStyle w:val="Tabletext"/>
-            </w:pPr>
-          </w:p>
-        </w:tc>
-        <w:tc>
-          <w:tcPr>
-            <w:tcW w:w="1152" w:type="dxa"/>
-          </w:tcPr>
-          <w:p>
-            <w:pPr>
-              <w:pStyle w:val="Tabletext"/>
-            </w:pPr>
-          </w:p>
-        </w:tc>
-        <w:tc>
-          <w:tcPr>
-            <w:tcW w:w="3744" w:type="dxa"/>
-          </w:tcPr>
-          <w:p>
-            <w:pPr>
-              <w:pStyle w:val="Tabletext"/>
-            </w:pPr>
-          </w:p>
-        </w:tc>
-        <w:tc>
-          <w:tcPr>
-            <w:tcW w:w="2304" w:type="dxa"/>
-          </w:tcPr>
-          <w:p>
-            <w:pPr>
-              <w:pStyle w:val="Tabletext"/>
-            </w:pPr>
-          </w:p>
-        </w:tc>
-      </w:tr>
     </w:tbl>
     <w:p/>
     <w:p>
@@ -3283,21 +3287,7 @@
         <w:rPr>
           <w:sz w:val="24"/>
         </w:rPr>
-        <w:t xml:space="preserve">The </w:t>
-      </w:r>
-      <w:proofErr w:type="spellStart"/>
-      <w:r>
-        <w:rPr>
-          <w:sz w:val="24"/>
-        </w:rPr>
-        <w:t>GoF</w:t>
-      </w:r>
-      <w:proofErr w:type="spellEnd"/>
-      <w:r>
-        <w:rPr>
-          <w:sz w:val="24"/>
-        </w:rPr>
-        <w:t xml:space="preserve"> patterns that will be used:</w:t>
+        <w:t>The GoF patterns that will be used:</w:t>
       </w:r>
     </w:p>
     <w:p>
@@ -3335,6 +3325,8 @@
         </w:rPr>
         <w:t>Observer – the application will use a publisher/subscriber model to send out messages to its users</w:t>
       </w:r>
+      <w:bookmarkStart w:id="11" w:name="_GoBack"/>
+      <w:bookmarkEnd w:id="11"/>
     </w:p>
     <w:p>
       <w:pPr>
@@ -3379,8 +3371,7 @@
           <w:rFonts w:ascii="Times New Roman" w:hAnsi="Times New Roman"/>
         </w:rPr>
       </w:pPr>
-      <w:bookmarkStart w:id="11" w:name="_Toc285793965"/>
-      <w:bookmarkStart w:id="12" w:name="_GoBack"/>
+      <w:bookmarkStart w:id="12" w:name="_Toc285793965"/>
       <w:r>
         <w:rPr>
           <w:noProof/>
@@ -3438,14 +3429,13 @@
           </wp:anchor>
         </w:drawing>
       </w:r>
+      <w:r>
+        <w:rPr>
+          <w:rFonts w:ascii="Times New Roman" w:hAnsi="Times New Roman"/>
+        </w:rPr>
+        <w:t>Data Model</w:t>
+      </w:r>
       <w:bookmarkEnd w:id="12"/>
-      <w:r>
-        <w:rPr>
-          <w:rFonts w:ascii="Times New Roman" w:hAnsi="Times New Roman"/>
-        </w:rPr>
-        <w:t>Data Model</w:t>
-      </w:r>
-      <w:bookmarkEnd w:id="11"/>
     </w:p>
     <w:p/>
     <w:p>
@@ -3473,7 +3463,6 @@
       <w:pPr>
         <w:ind w:left="720" w:firstLine="720"/>
         <w:rPr>
-          <w:i/>
           <w:color w:val="943634"/>
         </w:rPr>
       </w:pPr>
@@ -3487,6 +3476,12 @@
         <w:rPr>
           <w:sz w:val="24"/>
         </w:rPr>
+        <w:t xml:space="preserve"> and SpringBootTest</w:t>
+      </w:r>
+      <w:r>
+        <w:rPr>
+          <w:sz w:val="24"/>
+        </w:rPr>
         <w:t xml:space="preserve">. The unit tests will contain tests where it is expected that the operation will be performed successfully and tests </w:t>
       </w:r>
       <w:r>
@@ -3500,6 +3495,12 @@
           <w:sz w:val="24"/>
         </w:rPr>
         <w:t>n the last case testing will ensure that the system will not let abnormal data be inserted into the database or sent to other users and that it will respond with the expected exception or error message</w:t>
+      </w:r>
+      <w:r>
+        <w:rPr>
+          <w:sz w:val="24"/>
+        </w:rPr>
+        <w:t>. Also, the tests should be ran on a different spring profile that uses different resources from the regular profile</w:t>
       </w:r>
       <w:r>
         <w:rPr>
@@ -4001,7 +4002,7 @@
               <w:rStyle w:val="PageNumber"/>
               <w:noProof/>
             </w:rPr>
-            <w:t>11</w:t>
+            <w:t>7</w:t>
           </w:r>
           <w:r>
             <w:rPr>
@@ -4015,15 +4016,29 @@
             </w:rPr>
             <w:t xml:space="preserve"> of </w:t>
           </w:r>
-          <w:fldSimple w:instr=" NUMPAGES  \* MERGEFORMAT ">
-            <w:r>
-              <w:rPr>
-                <w:rStyle w:val="PageNumber"/>
-                <w:noProof/>
-              </w:rPr>
-              <w:t>11</w:t>
-            </w:r>
-          </w:fldSimple>
+          <w:r>
+            <w:fldChar w:fldCharType="begin"/>
+          </w:r>
+          <w:r>
+            <w:instrText xml:space="preserve"> NUMPAGES  \* MERGEFORMAT </w:instrText>
+          </w:r>
+          <w:r>
+            <w:fldChar w:fldCharType="separate"/>
+          </w:r>
+          <w:r>
+            <w:rPr>
+              <w:rStyle w:val="PageNumber"/>
+              <w:noProof/>
+            </w:rPr>
+            <w:t>11</w:t>
+          </w:r>
+          <w:r>
+            <w:rPr>
+              <w:rStyle w:val="PageNumber"/>
+              <w:noProof/>
+            </w:rPr>
+            <w:fldChar w:fldCharType="end"/>
+          </w:r>
         </w:p>
       </w:tc>
     </w:tr>
@@ -4097,11 +4112,21 @@
           <w:tcW w:w="6379" w:type="dxa"/>
         </w:tcPr>
         <w:p>
-          <w:fldSimple w:instr=" SUBJECT  \* MERGEFORMAT ">
-            <w:r>
-              <w:t>Web Chat Application</w:t>
-            </w:r>
-          </w:fldSimple>
+          <w:r>
+            <w:fldChar w:fldCharType="begin"/>
+          </w:r>
+          <w:r>
+            <w:instrText xml:space="preserve"> SUBJECT  \* MERGEFORMAT </w:instrText>
+          </w:r>
+          <w:r>
+            <w:fldChar w:fldCharType="separate"/>
+          </w:r>
+          <w:r>
+            <w:t>Web Chat Application</w:t>
+          </w:r>
+          <w:r>
+            <w:fldChar w:fldCharType="end"/>
+          </w:r>
         </w:p>
       </w:tc>
       <w:tc>
@@ -4128,14 +4153,24 @@
           <w:tcW w:w="6379" w:type="dxa"/>
         </w:tcPr>
         <w:p>
-          <w:fldSimple w:instr=" TITLE  \* MERGEFORMAT ">
-            <w:r>
-              <w:t>Analysis and Design</w:t>
-            </w:r>
-            <w:r>
-              <w:t xml:space="preserve"> Document</w:t>
-            </w:r>
-          </w:fldSimple>
+          <w:r>
+            <w:fldChar w:fldCharType="begin"/>
+          </w:r>
+          <w:r>
+            <w:instrText xml:space="preserve"> TITLE  \* MERGEFORMAT </w:instrText>
+          </w:r>
+          <w:r>
+            <w:fldChar w:fldCharType="separate"/>
+          </w:r>
+          <w:r>
+            <w:t>Analysis and Design</w:t>
+          </w:r>
+          <w:r>
+            <w:t xml:space="preserve"> Document</w:t>
+          </w:r>
+          <w:r>
+            <w:fldChar w:fldCharType="end"/>
+          </w:r>
         </w:p>
       </w:tc>
       <w:tc>
@@ -6548,7 +6583,6 @@
   <w:style w:type="character" w:default="1" w:styleId="DefaultParagraphFont">
     <w:name w:val="Default Paragraph Font"/>
     <w:uiPriority w:val="1"/>
-    <w:semiHidden/>
     <w:unhideWhenUsed/>
   </w:style>
   <w:style w:type="table" w:default="1" w:styleId="TableNormal">

</xml_diff>

<commit_message>
Added final Analysis and Design document
</commit_message>
<xml_diff>
--- a/Project_Analysis_and_Design_Document.docx
+++ b/Project_Analysis_and_Design_Document.docx
@@ -265,7 +265,15 @@
               <w:pStyle w:val="Tabletext"/>
             </w:pPr>
             <w:r>
-              <w:t>&lt;x.x&gt;</w:t>
+              <w:t>&lt;</w:t>
+            </w:r>
+            <w:proofErr w:type="spellStart"/>
+            <w:r>
+              <w:t>x.x</w:t>
+            </w:r>
+            <w:proofErr w:type="spellEnd"/>
+            <w:r>
+              <w:t>&gt;</w:t>
             </w:r>
           </w:p>
         </w:tc>
@@ -319,7 +327,15 @@
               <w:pStyle w:val="Tabletext"/>
             </w:pPr>
             <w:r>
-              <w:t>&lt;x.x&gt;</w:t>
+              <w:t>&lt;</w:t>
+            </w:r>
+            <w:proofErr w:type="spellStart"/>
+            <w:r>
+              <w:t>x.x</w:t>
+            </w:r>
+            <w:proofErr w:type="spellEnd"/>
+            <w:r>
+              <w:t>&gt;</w:t>
             </w:r>
           </w:p>
         </w:tc>
@@ -2307,7 +2323,7 @@
           <w:szCs w:val="24"/>
         </w:rPr>
         <w:drawing>
-          <wp:anchor distT="0" distB="0" distL="114300" distR="114300" simplePos="0" relativeHeight="251656704" behindDoc="0" locked="0" layoutInCell="1" allowOverlap="1">
+          <wp:anchor distT="0" distB="0" distL="114300" distR="114300" simplePos="0" relativeHeight="251653120" behindDoc="0" locked="0" layoutInCell="1" allowOverlap="1">
             <wp:simplePos x="0" y="0"/>
             <wp:positionH relativeFrom="column">
               <wp:posOffset>390525</wp:posOffset>
@@ -2517,7 +2533,7 @@
           <w:sz w:val="24"/>
         </w:rPr>
         <w:drawing>
-          <wp:anchor distT="0" distB="0" distL="114300" distR="114300" simplePos="0" relativeHeight="251658752" behindDoc="0" locked="0" layoutInCell="1" allowOverlap="1">
+          <wp:anchor distT="0" distB="0" distL="114300" distR="114300" simplePos="0" relativeHeight="251658240" behindDoc="0" locked="0" layoutInCell="1" allowOverlap="1">
             <wp:simplePos x="0" y="0"/>
             <wp:positionH relativeFrom="column">
               <wp:posOffset>0</wp:posOffset>
@@ -2618,7 +2634,7 @@
           <w:noProof/>
         </w:rPr>
         <w:drawing>
-          <wp:anchor distT="0" distB="0" distL="114300" distR="114300" simplePos="0" relativeHeight="251653632" behindDoc="0" locked="0" layoutInCell="1" allowOverlap="1">
+          <wp:anchor distT="0" distB="0" distL="114300" distR="114300" simplePos="0" relativeHeight="251652096" behindDoc="0" locked="0" layoutInCell="1" allowOverlap="1">
             <wp:simplePos x="0" y="0"/>
             <wp:positionH relativeFrom="column">
               <wp:posOffset>400050</wp:posOffset>
@@ -2750,7 +2766,7 @@
           <w:noProof/>
         </w:rPr>
         <w:drawing>
-          <wp:anchor distT="0" distB="0" distL="114300" distR="114300" simplePos="0" relativeHeight="251652096" behindDoc="0" locked="0" layoutInCell="1" allowOverlap="1">
+          <wp:anchor distT="0" distB="0" distL="114300" distR="114300" simplePos="0" relativeHeight="251651072" behindDoc="0" locked="0" layoutInCell="1" allowOverlap="1">
             <wp:simplePos x="0" y="0"/>
             <wp:positionH relativeFrom="column">
               <wp:posOffset>276225</wp:posOffset>
@@ -2951,7 +2967,7 @@
         </w:rPr>
         <w:lastRenderedPageBreak/>
         <w:drawing>
-          <wp:anchor distT="0" distB="0" distL="114300" distR="114300" simplePos="0" relativeHeight="251660288" behindDoc="0" locked="0" layoutInCell="1" allowOverlap="1">
+          <wp:anchor distT="0" distB="0" distL="114300" distR="114300" simplePos="0" relativeHeight="251659264" behindDoc="0" locked="0" layoutInCell="1" allowOverlap="1">
             <wp:simplePos x="0" y="0"/>
             <wp:positionH relativeFrom="column">
               <wp:posOffset>0</wp:posOffset>
@@ -3006,7 +3022,7 @@
           <w:sz w:val="24"/>
         </w:rPr>
         <w:drawing>
-          <wp:anchor distT="0" distB="0" distL="114300" distR="114300" simplePos="0" relativeHeight="251657216" behindDoc="0" locked="0" layoutInCell="1" allowOverlap="1">
+          <wp:anchor distT="0" distB="0" distL="114300" distR="114300" simplePos="0" relativeHeight="251655168" behindDoc="0" locked="0" layoutInCell="1" allowOverlap="1">
             <wp:simplePos x="0" y="0"/>
             <wp:positionH relativeFrom="column">
               <wp:posOffset>0</wp:posOffset>
@@ -3159,7 +3175,7 @@
         </w:rPr>
         <w:lastRenderedPageBreak/>
         <w:drawing>
-          <wp:anchor distT="0" distB="0" distL="114300" distR="114300" simplePos="0" relativeHeight="251664384" behindDoc="0" locked="0" layoutInCell="1" allowOverlap="1">
+          <wp:anchor distT="0" distB="0" distL="114300" distR="114300" simplePos="0" relativeHeight="251663360" behindDoc="0" locked="0" layoutInCell="1" allowOverlap="1">
             <wp:simplePos x="0" y="0"/>
             <wp:positionH relativeFrom="column">
               <wp:posOffset>-561</wp:posOffset>
@@ -3287,7 +3303,21 @@
         <w:rPr>
           <w:sz w:val="24"/>
         </w:rPr>
-        <w:t>The GoF patterns that will be used:</w:t>
+        <w:t xml:space="preserve">The </w:t>
+      </w:r>
+      <w:proofErr w:type="spellStart"/>
+      <w:r>
+        <w:rPr>
+          <w:sz w:val="24"/>
+        </w:rPr>
+        <w:t>GoF</w:t>
+      </w:r>
+      <w:proofErr w:type="spellEnd"/>
+      <w:r>
+        <w:rPr>
+          <w:sz w:val="24"/>
+        </w:rPr>
+        <w:t xml:space="preserve"> patterns that will be used:</w:t>
       </w:r>
     </w:p>
     <w:p>
@@ -3325,8 +3355,6 @@
         </w:rPr>
         <w:t>Observer – the application will use a publisher/subscriber model to send out messages to its users</w:t>
       </w:r>
-      <w:bookmarkStart w:id="11" w:name="_GoBack"/>
-      <w:bookmarkEnd w:id="11"/>
     </w:p>
     <w:p>
       <w:pPr>
@@ -3371,13 +3399,13 @@
           <w:rFonts w:ascii="Times New Roman" w:hAnsi="Times New Roman"/>
         </w:rPr>
       </w:pPr>
-      <w:bookmarkStart w:id="12" w:name="_Toc285793965"/>
+      <w:bookmarkStart w:id="11" w:name="_Toc285793965"/>
       <w:r>
         <w:rPr>
           <w:noProof/>
         </w:rPr>
         <w:drawing>
-          <wp:anchor distT="0" distB="0" distL="114300" distR="114300" simplePos="0" relativeHeight="251665408" behindDoc="0" locked="0" layoutInCell="1" allowOverlap="1">
+          <wp:anchor distT="0" distB="0" distL="114300" distR="114300" simplePos="0" relativeHeight="251664384" behindDoc="0" locked="0" layoutInCell="1" allowOverlap="1">
             <wp:simplePos x="0" y="0"/>
             <wp:positionH relativeFrom="column">
               <wp:posOffset>0</wp:posOffset>
@@ -3435,7 +3463,7 @@
         </w:rPr>
         <w:t>Data Model</w:t>
       </w:r>
-      <w:bookmarkEnd w:id="12"/>
+      <w:bookmarkEnd w:id="11"/>
     </w:p>
     <w:p/>
     <w:p>
@@ -3450,65 +3478,144 @@
           <w:rFonts w:ascii="Times New Roman" w:hAnsi="Times New Roman"/>
         </w:rPr>
       </w:pPr>
-      <w:bookmarkStart w:id="13" w:name="_Toc285793966"/>
+      <w:bookmarkStart w:id="12" w:name="_Toc285793966"/>
       <w:r>
         <w:rPr>
           <w:rFonts w:ascii="Times New Roman" w:hAnsi="Times New Roman"/>
         </w:rPr>
         <w:t>Unit Testing</w:t>
       </w:r>
-      <w:bookmarkEnd w:id="13"/>
+      <w:bookmarkEnd w:id="12"/>
     </w:p>
     <w:p>
       <w:pPr>
         <w:ind w:left="720" w:firstLine="720"/>
-        <w:rPr>
-          <w:color w:val="943634"/>
-        </w:rPr>
-      </w:pPr>
-      <w:r>
-        <w:rPr>
-          <w:sz w:val="24"/>
-        </w:rPr>
-        <w:t>The important services from this project will be tested by creating unit tests with Junit4</w:t>
-      </w:r>
-      <w:r>
-        <w:rPr>
-          <w:sz w:val="24"/>
-        </w:rPr>
-        <w:t xml:space="preserve"> and SpringBootTest</w:t>
-      </w:r>
-      <w:r>
-        <w:rPr>
-          <w:sz w:val="24"/>
-        </w:rPr>
-        <w:t xml:space="preserve">. The unit tests will contain tests where it is expected that the operation will be performed successfully and tests </w:t>
-      </w:r>
-      <w:r>
-        <w:rPr>
-          <w:sz w:val="24"/>
-        </w:rPr>
-        <w:t>where the operation should fail. I</w:t>
-      </w:r>
-      <w:r>
-        <w:rPr>
-          <w:sz w:val="24"/>
-        </w:rPr>
-        <w:t>n the last case testing will ensure that the system will not let abnormal data be inserted into the database or sent to other users and that it will respond with the expected exception or error message</w:t>
-      </w:r>
-      <w:r>
-        <w:rPr>
-          <w:sz w:val="24"/>
-        </w:rPr>
-        <w:t>. Also, the tests should be ran on a different spring profile that uses different resources from the regular profile</w:t>
-      </w:r>
-      <w:r>
         <w:rPr>
           <w:i/>
           <w:color w:val="943634"/>
         </w:rPr>
+      </w:pPr>
+      <w:r>
+        <w:rPr>
+          <w:sz w:val="24"/>
+        </w:rPr>
+        <w:t>The important services from this project will be tested by creating unit tests with Junit4</w:t>
+      </w:r>
+      <w:r>
+        <w:rPr>
+          <w:sz w:val="24"/>
+        </w:rPr>
+        <w:t xml:space="preserve"> and </w:t>
+      </w:r>
+      <w:proofErr w:type="spellStart"/>
+      <w:r>
+        <w:rPr>
+          <w:sz w:val="24"/>
+        </w:rPr>
+        <w:t>SpringBootTest</w:t>
+      </w:r>
+      <w:proofErr w:type="spellEnd"/>
+      <w:r>
+        <w:rPr>
+          <w:sz w:val="24"/>
+        </w:rPr>
+        <w:t xml:space="preserve">. The unit tests will contain tests where it is expected that the operation will be performed successfully and tests </w:t>
+      </w:r>
+      <w:r>
+        <w:rPr>
+          <w:sz w:val="24"/>
+        </w:rPr>
+        <w:t>where the operation should fail. I</w:t>
+      </w:r>
+      <w:r>
+        <w:rPr>
+          <w:sz w:val="24"/>
+        </w:rPr>
+        <w:t>n the last case testing will ensure that the system will not let abnormal data be inserted into the database or sent to other users and that it will respond with the expected exception or error message</w:t>
+      </w:r>
+      <w:r>
+        <w:rPr>
+          <w:sz w:val="24"/>
+        </w:rPr>
+        <w:t>. Also, the tests should be ran on a different spring profile that uses different resources from the regular profile</w:t>
+      </w:r>
+      <w:r>
+        <w:rPr>
+          <w:i/>
+          <w:color w:val="943634"/>
+        </w:rPr>
         <w:t>.</w:t>
       </w:r>
+    </w:p>
+    <w:p>
+      <w:pPr>
+        <w:ind w:left="720" w:firstLine="720"/>
+        <w:rPr>
+          <w:i/>
+          <w:color w:val="943634"/>
+        </w:rPr>
+      </w:pPr>
+    </w:p>
+    <w:p>
+      <w:pPr>
+        <w:ind w:left="720" w:firstLine="720"/>
+        <w:rPr>
+          <w:i/>
+          <w:color w:val="943634"/>
+        </w:rPr>
+      </w:pPr>
+    </w:p>
+    <w:p>
+      <w:pPr>
+        <w:ind w:left="720" w:firstLine="720"/>
+        <w:rPr>
+          <w:i/>
+          <w:color w:val="943634"/>
+        </w:rPr>
+      </w:pPr>
+    </w:p>
+    <w:p>
+      <w:pPr>
+        <w:ind w:left="720" w:firstLine="720"/>
+        <w:rPr>
+          <w:i/>
+          <w:color w:val="943634"/>
+        </w:rPr>
+      </w:pPr>
+    </w:p>
+    <w:p>
+      <w:pPr>
+        <w:ind w:left="720" w:firstLine="720"/>
+        <w:rPr>
+          <w:i/>
+          <w:color w:val="943634"/>
+        </w:rPr>
+      </w:pPr>
+    </w:p>
+    <w:p>
+      <w:pPr>
+        <w:ind w:left="720" w:firstLine="720"/>
+        <w:rPr>
+          <w:i/>
+          <w:color w:val="943634"/>
+        </w:rPr>
+      </w:pPr>
+    </w:p>
+    <w:p>
+      <w:pPr>
+        <w:ind w:left="720" w:firstLine="720"/>
+        <w:rPr>
+          <w:color w:val="943634"/>
+        </w:rPr>
+      </w:pPr>
+    </w:p>
+    <w:p>
+      <w:pPr>
+        <w:ind w:left="720" w:firstLine="720"/>
+        <w:rPr>
+          <w:color w:val="943634"/>
+        </w:rPr>
+      </w:pPr>
     </w:p>
     <w:p>
       <w:pPr>
@@ -3527,14 +3634,15 @@
           <w:rFonts w:ascii="Times New Roman" w:hAnsi="Times New Roman"/>
         </w:rPr>
       </w:pPr>
-      <w:bookmarkStart w:id="14" w:name="_Toc285793967"/>
+      <w:bookmarkStart w:id="13" w:name="_Toc285793967"/>
       <w:r>
         <w:rPr>
           <w:rFonts w:ascii="Times New Roman" w:hAnsi="Times New Roman"/>
         </w:rPr>
+        <w:lastRenderedPageBreak/>
         <w:t>Elaboration – Iteration 2</w:t>
       </w:r>
-      <w:bookmarkEnd w:id="14"/>
+      <w:bookmarkEnd w:id="13"/>
     </w:p>
     <w:p>
       <w:pPr>
@@ -3548,30 +3656,515 @@
           <w:rFonts w:ascii="Times New Roman" w:hAnsi="Times New Roman"/>
         </w:rPr>
       </w:pPr>
-      <w:bookmarkStart w:id="15" w:name="_Toc285793968"/>
+      <w:bookmarkStart w:id="14" w:name="_Toc285793968"/>
       <w:r>
         <w:rPr>
           <w:rFonts w:ascii="Times New Roman" w:hAnsi="Times New Roman"/>
         </w:rPr>
         <w:t>Architectural Design Refinement</w:t>
       </w:r>
-      <w:bookmarkEnd w:id="15"/>
+      <w:bookmarkEnd w:id="14"/>
     </w:p>
     <w:p>
       <w:pPr>
         <w:ind w:left="720"/>
         <w:rPr>
+          <w:sz w:val="24"/>
+        </w:rPr>
+      </w:pPr>
+      <w:r>
+        <w:rPr>
+          <w:noProof/>
+          <w:sz w:val="24"/>
+        </w:rPr>
+        <w:drawing>
+          <wp:anchor distT="0" distB="0" distL="114300" distR="114300" simplePos="0" relativeHeight="251655168" behindDoc="0" locked="0" layoutInCell="1" allowOverlap="1">
+            <wp:simplePos x="0" y="0"/>
+            <wp:positionH relativeFrom="column">
+              <wp:posOffset>-635</wp:posOffset>
+            </wp:positionH>
+            <wp:positionV relativeFrom="paragraph">
+              <wp:posOffset>556895</wp:posOffset>
+            </wp:positionV>
+            <wp:extent cx="6296025" cy="4728210"/>
+            <wp:effectExtent l="0" t="0" r="0" b="0"/>
+            <wp:wrapTopAndBottom/>
+            <wp:docPr id="12" name="Picture 12"/>
+            <wp:cNvGraphicFramePr>
+              <a:graphicFrameLocks xmlns:a="http://schemas.openxmlformats.org/drawingml/2006/main" noChangeAspect="1"/>
+            </wp:cNvGraphicFramePr>
+            <a:graphic xmlns:a="http://schemas.openxmlformats.org/drawingml/2006/main">
+              <a:graphicData uri="http://schemas.openxmlformats.org/drawingml/2006/picture">
+                <pic:pic xmlns:pic="http://schemas.openxmlformats.org/drawingml/2006/picture">
+                  <pic:nvPicPr>
+                    <pic:cNvPr id="12" name="conceptual_architecture.png"/>
+                    <pic:cNvPicPr/>
+                  </pic:nvPicPr>
+                  <pic:blipFill>
+                    <a:blip r:embed="rId19">
+                      <a:extLst>
+                        <a:ext uri="{28A0092B-C50C-407E-A947-70E740481C1C}">
+                          <a14:useLocalDpi xmlns:a14="http://schemas.microsoft.com/office/drawing/2010/main" val="0"/>
+                        </a:ext>
+                      </a:extLst>
+                    </a:blip>
+                    <a:stretch>
+                      <a:fillRect/>
+                    </a:stretch>
+                  </pic:blipFill>
+                  <pic:spPr>
+                    <a:xfrm>
+                      <a:off x="0" y="0"/>
+                      <a:ext cx="6296025" cy="4728210"/>
+                    </a:xfrm>
+                    <a:prstGeom prst="rect">
+                      <a:avLst/>
+                    </a:prstGeom>
+                  </pic:spPr>
+                </pic:pic>
+              </a:graphicData>
+            </a:graphic>
+            <wp14:sizeRelH relativeFrom="margin">
+              <wp14:pctWidth>0</wp14:pctWidth>
+            </wp14:sizeRelH>
+            <wp14:sizeRelV relativeFrom="margin">
+              <wp14:pctHeight>0</wp14:pctHeight>
+            </wp14:sizeRelV>
+          </wp:anchor>
+        </w:drawing>
+      </w:r>
+      <w:r>
+        <w:rPr>
+          <w:sz w:val="24"/>
+        </w:rPr>
+        <w:tab/>
+      </w:r>
+      <w:r>
+        <w:rPr>
+          <w:sz w:val="24"/>
+        </w:rPr>
+        <w:t>The conceptual architecture diagram was changed to a</w:t>
+      </w:r>
+      <w:r>
+        <w:rPr>
+          <w:sz w:val="24"/>
+        </w:rPr>
+        <w:t xml:space="preserve">lso include the database and the protocol used for communications between the client and the server (STOMP over </w:t>
+      </w:r>
+      <w:proofErr w:type="spellStart"/>
+      <w:r>
+        <w:rPr>
+          <w:sz w:val="24"/>
+        </w:rPr>
+        <w:t>Websockets</w:t>
+      </w:r>
+      <w:proofErr w:type="spellEnd"/>
+      <w:r>
+        <w:rPr>
+          <w:sz w:val="24"/>
+        </w:rPr>
+        <w:t>)</w:t>
+      </w:r>
+    </w:p>
+    <w:p>
+      <w:pPr>
+        <w:ind w:left="720"/>
+        <w:rPr>
+          <w:sz w:val="24"/>
+        </w:rPr>
+      </w:pPr>
+    </w:p>
+    <w:p>
+      <w:pPr>
+        <w:ind w:left="720"/>
+        <w:rPr>
+          <w:sz w:val="24"/>
+        </w:rPr>
+      </w:pPr>
+    </w:p>
+    <w:p>
+      <w:pPr>
+        <w:ind w:left="720"/>
+        <w:rPr>
+          <w:sz w:val="24"/>
+        </w:rPr>
+      </w:pPr>
+    </w:p>
+    <w:p>
+      <w:pPr>
+        <w:ind w:left="720"/>
+        <w:rPr>
+          <w:sz w:val="24"/>
+        </w:rPr>
+      </w:pPr>
+    </w:p>
+    <w:p>
+      <w:pPr>
+        <w:ind w:left="720"/>
+        <w:rPr>
+          <w:sz w:val="24"/>
+        </w:rPr>
+      </w:pPr>
+    </w:p>
+    <w:p>
+      <w:pPr>
+        <w:ind w:left="720"/>
+        <w:rPr>
+          <w:sz w:val="24"/>
+        </w:rPr>
+      </w:pPr>
+    </w:p>
+    <w:p>
+      <w:pPr>
+        <w:ind w:left="720"/>
+        <w:rPr>
+          <w:sz w:val="24"/>
+        </w:rPr>
+      </w:pPr>
+    </w:p>
+    <w:p>
+      <w:pPr>
+        <w:ind w:left="720"/>
+        <w:rPr>
+          <w:sz w:val="24"/>
+        </w:rPr>
+      </w:pPr>
+    </w:p>
+    <w:p>
+      <w:pPr>
+        <w:ind w:left="720"/>
+        <w:rPr>
+          <w:sz w:val="24"/>
+        </w:rPr>
+      </w:pPr>
+    </w:p>
+    <w:p>
+      <w:pPr>
+        <w:ind w:left="720"/>
+        <w:rPr>
+          <w:sz w:val="24"/>
+        </w:rPr>
+      </w:pPr>
+    </w:p>
+    <w:p>
+      <w:pPr>
+        <w:ind w:left="720"/>
+        <w:rPr>
+          <w:sz w:val="24"/>
+        </w:rPr>
+      </w:pPr>
+    </w:p>
+    <w:p>
+      <w:pPr>
+        <w:ind w:left="720"/>
+        <w:rPr>
+          <w:sz w:val="24"/>
+        </w:rPr>
+      </w:pPr>
+      <w:r>
+        <w:rPr>
+          <w:noProof/>
+          <w:sz w:val="24"/>
+        </w:rPr>
+        <w:lastRenderedPageBreak/>
+        <w:drawing>
+          <wp:anchor distT="0" distB="0" distL="114300" distR="114300" simplePos="0" relativeHeight="251656192" behindDoc="0" locked="0" layoutInCell="1" allowOverlap="1">
+            <wp:simplePos x="0" y="0"/>
+            <wp:positionH relativeFrom="column">
+              <wp:posOffset>0</wp:posOffset>
+            </wp:positionH>
+            <wp:positionV relativeFrom="paragraph">
+              <wp:posOffset>706120</wp:posOffset>
+            </wp:positionV>
+            <wp:extent cx="5943600" cy="3201035"/>
+            <wp:effectExtent l="0" t="0" r="0" b="0"/>
+            <wp:wrapTopAndBottom/>
+            <wp:docPr id="15" name="Picture 15"/>
+            <wp:cNvGraphicFramePr>
+              <a:graphicFrameLocks xmlns:a="http://schemas.openxmlformats.org/drawingml/2006/main" noChangeAspect="1"/>
+            </wp:cNvGraphicFramePr>
+            <a:graphic xmlns:a="http://schemas.openxmlformats.org/drawingml/2006/main">
+              <a:graphicData uri="http://schemas.openxmlformats.org/drawingml/2006/picture">
+                <pic:pic xmlns:pic="http://schemas.openxmlformats.org/drawingml/2006/picture">
+                  <pic:nvPicPr>
+                    <pic:cNvPr id="15" name="package2.png"/>
+                    <pic:cNvPicPr/>
+                  </pic:nvPicPr>
+                  <pic:blipFill>
+                    <a:blip r:embed="rId20">
+                      <a:extLst>
+                        <a:ext uri="{28A0092B-C50C-407E-A947-70E740481C1C}">
+                          <a14:useLocalDpi xmlns:a14="http://schemas.microsoft.com/office/drawing/2010/main" val="0"/>
+                        </a:ext>
+                      </a:extLst>
+                    </a:blip>
+                    <a:stretch>
+                      <a:fillRect/>
+                    </a:stretch>
+                  </pic:blipFill>
+                  <pic:spPr>
+                    <a:xfrm>
+                      <a:off x="0" y="0"/>
+                      <a:ext cx="5943600" cy="3201035"/>
+                    </a:xfrm>
+                    <a:prstGeom prst="rect">
+                      <a:avLst/>
+                    </a:prstGeom>
+                  </pic:spPr>
+                </pic:pic>
+              </a:graphicData>
+            </a:graphic>
+          </wp:anchor>
+        </w:drawing>
+      </w:r>
+      <w:r>
+        <w:rPr>
+          <w:sz w:val="24"/>
+        </w:rPr>
+        <w:tab/>
+        <w:t>The package diagram was updated to better reflect the actual application. The messaging package was removed since that feature is implemented by Spring and it was replaced by the Interceptors package which is used to attach callbacks to certain events like users connecting or disconnecting.</w:t>
+      </w:r>
+    </w:p>
+    <w:p>
+      <w:pPr>
+        <w:ind w:left="720"/>
+        <w:rPr>
+          <w:sz w:val="24"/>
+        </w:rPr>
+      </w:pPr>
+      <w:r>
+        <w:rPr>
+          <w:noProof/>
+          <w:sz w:val="24"/>
+        </w:rPr>
+        <w:drawing>
+          <wp:anchor distT="0" distB="0" distL="114300" distR="114300" simplePos="0" relativeHeight="251657216" behindDoc="0" locked="0" layoutInCell="1" allowOverlap="1">
+            <wp:simplePos x="0" y="0"/>
+            <wp:positionH relativeFrom="column">
+              <wp:posOffset>190500</wp:posOffset>
+            </wp:positionH>
+            <wp:positionV relativeFrom="paragraph">
+              <wp:posOffset>3453765</wp:posOffset>
+            </wp:positionV>
+            <wp:extent cx="5553850" cy="1800476"/>
+            <wp:effectExtent l="0" t="0" r="0" b="0"/>
+            <wp:wrapTopAndBottom/>
+            <wp:docPr id="16" name="Picture 16"/>
+            <wp:cNvGraphicFramePr>
+              <a:graphicFrameLocks xmlns:a="http://schemas.openxmlformats.org/drawingml/2006/main" noChangeAspect="1"/>
+            </wp:cNvGraphicFramePr>
+            <a:graphic xmlns:a="http://schemas.openxmlformats.org/drawingml/2006/main">
+              <a:graphicData uri="http://schemas.openxmlformats.org/drawingml/2006/picture">
+                <pic:pic xmlns:pic="http://schemas.openxmlformats.org/drawingml/2006/picture">
+                  <pic:nvPicPr>
+                    <pic:cNvPr id="16" name="component2.png"/>
+                    <pic:cNvPicPr/>
+                  </pic:nvPicPr>
+                  <pic:blipFill>
+                    <a:blip r:embed="rId12">
+                      <a:extLst>
+                        <a:ext uri="{28A0092B-C50C-407E-A947-70E740481C1C}">
+                          <a14:useLocalDpi xmlns:a14="http://schemas.microsoft.com/office/drawing/2010/main" val="0"/>
+                        </a:ext>
+                      </a:extLst>
+                    </a:blip>
+                    <a:stretch>
+                      <a:fillRect/>
+                    </a:stretch>
+                  </pic:blipFill>
+                  <pic:spPr>
+                    <a:xfrm>
+                      <a:off x="0" y="0"/>
+                      <a:ext cx="5553850" cy="1800476"/>
+                    </a:xfrm>
+                    <a:prstGeom prst="rect">
+                      <a:avLst/>
+                    </a:prstGeom>
+                  </pic:spPr>
+                </pic:pic>
+              </a:graphicData>
+            </a:graphic>
+          </wp:anchor>
+        </w:drawing>
+      </w:r>
+      <w:r>
+        <w:rPr>
+          <w:sz w:val="24"/>
+        </w:rPr>
+        <w:t>The component diagram is unchanged</w:t>
+      </w:r>
+    </w:p>
+    <w:p>
+      <w:pPr>
+        <w:ind w:left="720"/>
+        <w:rPr>
+          <w:sz w:val="24"/>
+        </w:rPr>
+      </w:pPr>
+    </w:p>
+    <w:p>
+      <w:pPr>
+        <w:ind w:left="720"/>
+        <w:rPr>
+          <w:sz w:val="24"/>
+        </w:rPr>
+      </w:pPr>
+    </w:p>
+    <w:p>
+      <w:pPr>
+        <w:ind w:left="720"/>
+        <w:rPr>
+          <w:sz w:val="24"/>
+        </w:rPr>
+      </w:pPr>
+    </w:p>
+    <w:p>
+      <w:pPr>
+        <w:ind w:left="720"/>
+        <w:rPr>
+          <w:sz w:val="24"/>
+        </w:rPr>
+      </w:pPr>
+    </w:p>
+    <w:p>
+      <w:pPr>
+        <w:ind w:left="720"/>
+        <w:rPr>
+          <w:sz w:val="24"/>
+        </w:rPr>
+      </w:pPr>
+    </w:p>
+    <w:p>
+      <w:pPr>
+        <w:ind w:left="720"/>
+        <w:rPr>
+          <w:sz w:val="24"/>
+        </w:rPr>
+      </w:pPr>
+    </w:p>
+    <w:p>
+      <w:pPr>
+        <w:ind w:left="720"/>
+        <w:rPr>
+          <w:sz w:val="24"/>
+        </w:rPr>
+      </w:pPr>
+    </w:p>
+    <w:p>
+      <w:pPr>
+        <w:ind w:left="720"/>
+        <w:rPr>
+          <w:sz w:val="24"/>
+        </w:rPr>
+      </w:pPr>
+    </w:p>
+    <w:p>
+      <w:pPr>
+        <w:ind w:left="720"/>
+        <w:rPr>
+          <w:sz w:val="24"/>
+        </w:rPr>
+      </w:pPr>
+    </w:p>
+    <w:p>
+      <w:pPr>
+        <w:ind w:left="720"/>
+        <w:rPr>
+          <w:sz w:val="24"/>
+        </w:rPr>
+      </w:pPr>
+    </w:p>
+    <w:p>
+      <w:pPr>
+        <w:ind w:left="720"/>
+        <w:rPr>
+          <w:sz w:val="24"/>
+        </w:rPr>
+      </w:pPr>
+    </w:p>
+    <w:p>
+      <w:pPr>
+        <w:ind w:left="720"/>
+        <w:rPr>
           <w:b/>
-          <w:i/>
-          <w:color w:val="943634" w:themeColor="accent2" w:themeShade="BF"/>
-        </w:rPr>
-      </w:pPr>
-      <w:r>
-        <w:rPr>
-          <w:i/>
-          <w:color w:val="943634" w:themeColor="accent2" w:themeShade="BF"/>
-        </w:rPr>
-        <w:t>[Refine the architectural design: conceptual architecture, package design (consider package design principles), component and deployment diagrams. Motivate the changes that have been made.]</w:t>
+          <w:sz w:val="24"/>
+        </w:rPr>
+      </w:pPr>
+      <w:r>
+        <w:rPr>
+          <w:noProof/>
+          <w:sz w:val="24"/>
+        </w:rPr>
+        <w:lastRenderedPageBreak/>
+        <w:drawing>
+          <wp:anchor distT="0" distB="0" distL="114300" distR="114300" simplePos="0" relativeHeight="251665408" behindDoc="0" locked="0" layoutInCell="1" allowOverlap="1">
+            <wp:simplePos x="0" y="0"/>
+            <wp:positionH relativeFrom="column">
+              <wp:posOffset>247650</wp:posOffset>
+            </wp:positionH>
+            <wp:positionV relativeFrom="paragraph">
+              <wp:posOffset>241300</wp:posOffset>
+            </wp:positionV>
+            <wp:extent cx="5943600" cy="4476115"/>
+            <wp:effectExtent l="0" t="0" r="0" b="0"/>
+            <wp:wrapTopAndBottom/>
+            <wp:docPr id="17" name="Picture 17"/>
+            <wp:cNvGraphicFramePr>
+              <a:graphicFrameLocks xmlns:a="http://schemas.openxmlformats.org/drawingml/2006/main" noChangeAspect="1"/>
+            </wp:cNvGraphicFramePr>
+            <a:graphic xmlns:a="http://schemas.openxmlformats.org/drawingml/2006/main">
+              <a:graphicData uri="http://schemas.openxmlformats.org/drawingml/2006/picture">
+                <pic:pic xmlns:pic="http://schemas.openxmlformats.org/drawingml/2006/picture">
+                  <pic:nvPicPr>
+                    <pic:cNvPr id="17" name="deployment2.png"/>
+                    <pic:cNvPicPr/>
+                  </pic:nvPicPr>
+                  <pic:blipFill>
+                    <a:blip r:embed="rId21">
+                      <a:extLst>
+                        <a:ext uri="{28A0092B-C50C-407E-A947-70E740481C1C}">
+                          <a14:useLocalDpi xmlns:a14="http://schemas.microsoft.com/office/drawing/2010/main" val="0"/>
+                        </a:ext>
+                      </a:extLst>
+                    </a:blip>
+                    <a:stretch>
+                      <a:fillRect/>
+                    </a:stretch>
+                  </pic:blipFill>
+                  <pic:spPr>
+                    <a:xfrm>
+                      <a:off x="0" y="0"/>
+                      <a:ext cx="5943600" cy="4476115"/>
+                    </a:xfrm>
+                    <a:prstGeom prst="rect">
+                      <a:avLst/>
+                    </a:prstGeom>
+                  </pic:spPr>
+                </pic:pic>
+              </a:graphicData>
+            </a:graphic>
+          </wp:anchor>
+        </w:drawing>
+      </w:r>
+      <w:r>
+        <w:rPr>
+          <w:sz w:val="24"/>
+        </w:rPr>
+        <w:t xml:space="preserve">The deployment diagram was updated to include the </w:t>
+      </w:r>
+      <w:proofErr w:type="spellStart"/>
+      <w:r>
+        <w:rPr>
+          <w:sz w:val="24"/>
+        </w:rPr>
+        <w:t>NodeJS</w:t>
+      </w:r>
+      <w:proofErr w:type="spellEnd"/>
+      <w:r>
+        <w:rPr>
+          <w:sz w:val="24"/>
+        </w:rPr>
+        <w:t xml:space="preserve"> server artifact on the server node.</w:t>
       </w:r>
     </w:p>
     <w:p>
@@ -3586,14 +4179,14 @@
           <w:rFonts w:ascii="Times New Roman" w:hAnsi="Times New Roman"/>
         </w:rPr>
       </w:pPr>
-      <w:bookmarkStart w:id="16" w:name="_Toc285793969"/>
+      <w:bookmarkStart w:id="15" w:name="_Toc285793969"/>
       <w:r>
         <w:rPr>
           <w:rFonts w:ascii="Times New Roman" w:hAnsi="Times New Roman"/>
         </w:rPr>
         <w:t>Design Model Refinement</w:t>
       </w:r>
-      <w:bookmarkEnd w:id="16"/>
+      <w:bookmarkEnd w:id="15"/>
     </w:p>
     <w:p>
       <w:pPr>
@@ -3606,51 +4199,82 @@
         <w:rPr>
           <w:rFonts w:ascii="Times New Roman" w:hAnsi="Times New Roman"/>
           <w:b w:val="0"/>
-          <w:sz w:val="24"/>
-        </w:rPr>
-      </w:pPr>
-      <w:bookmarkStart w:id="17" w:name="_Toc285725326"/>
-      <w:bookmarkStart w:id="18" w:name="_Toc285725569"/>
-      <w:bookmarkStart w:id="19" w:name="_Toc285793970"/>
+          <w:sz w:val="32"/>
+        </w:rPr>
+      </w:pPr>
       <w:r>
         <w:rPr>
           <w:rFonts w:ascii="Times New Roman" w:hAnsi="Times New Roman"/>
           <w:b w:val="0"/>
+          <w:sz w:val="24"/>
+        </w:rPr>
+        <w:t>The updated class diagram</w:t>
+      </w:r>
+    </w:p>
+    <w:p>
+      <w:pPr>
+        <w:pStyle w:val="ListParagraph"/>
+        <w:rPr>
           <w:i/>
           <w:color w:val="943634"/>
         </w:rPr>
-        <w:t>[Refine the UML class diagram by applying</w:t>
-      </w:r>
-      <w:r>
-        <w:rPr>
-          <w:rFonts w:ascii="Times New Roman" w:hAnsi="Times New Roman"/>
-          <w:b w:val="0"/>
-          <w:i/>
-          <w:color w:val="943634"/>
-        </w:rPr>
-        <w:t xml:space="preserve"> class design principles and </w:t>
-      </w:r>
-      <w:r>
-        <w:rPr>
-          <w:rFonts w:ascii="Times New Roman" w:hAnsi="Times New Roman"/>
-          <w:b w:val="0"/>
-          <w:i/>
-          <w:color w:val="943634"/>
-        </w:rPr>
-        <w:t>GRASP; motivate your choices. Deliver the updated class diagrams.]</w:t>
-      </w:r>
-      <w:bookmarkEnd w:id="17"/>
-      <w:bookmarkEnd w:id="18"/>
-      <w:bookmarkEnd w:id="19"/>
-    </w:p>
-    <w:p>
-      <w:pPr>
-        <w:pStyle w:val="ListParagraph"/>
-        <w:rPr>
-          <w:i/>
-          <w:color w:val="943634"/>
-        </w:rPr>
-      </w:pPr>
+      </w:pPr>
+      <w:r>
+        <w:rPr>
+          <w:b/>
+          <w:noProof/>
+          <w:sz w:val="24"/>
+        </w:rPr>
+        <w:drawing>
+          <wp:anchor distT="0" distB="0" distL="114300" distR="114300" simplePos="0" relativeHeight="251659264" behindDoc="0" locked="0" layoutInCell="1" allowOverlap="1">
+            <wp:simplePos x="0" y="0"/>
+            <wp:positionH relativeFrom="column">
+              <wp:posOffset>352425</wp:posOffset>
+            </wp:positionH>
+            <wp:positionV relativeFrom="paragraph">
+              <wp:posOffset>175895</wp:posOffset>
+            </wp:positionV>
+            <wp:extent cx="5943600" cy="2699385"/>
+            <wp:effectExtent l="0" t="0" r="0" b="0"/>
+            <wp:wrapTopAndBottom/>
+            <wp:docPr id="18" name="Picture 18"/>
+            <wp:cNvGraphicFramePr>
+              <a:graphicFrameLocks xmlns:a="http://schemas.openxmlformats.org/drawingml/2006/main" noChangeAspect="1"/>
+            </wp:cNvGraphicFramePr>
+            <a:graphic xmlns:a="http://schemas.openxmlformats.org/drawingml/2006/main">
+              <a:graphicData uri="http://schemas.openxmlformats.org/drawingml/2006/picture">
+                <pic:pic xmlns:pic="http://schemas.openxmlformats.org/drawingml/2006/picture">
+                  <pic:nvPicPr>
+                    <pic:cNvPr id="18" name="class2.png"/>
+                    <pic:cNvPicPr/>
+                  </pic:nvPicPr>
+                  <pic:blipFill>
+                    <a:blip r:embed="rId22" cstate="print">
+                      <a:extLst>
+                        <a:ext uri="{28A0092B-C50C-407E-A947-70E740481C1C}">
+                          <a14:useLocalDpi xmlns:a14="http://schemas.microsoft.com/office/drawing/2010/main" val="0"/>
+                        </a:ext>
+                      </a:extLst>
+                    </a:blip>
+                    <a:stretch>
+                      <a:fillRect/>
+                    </a:stretch>
+                  </pic:blipFill>
+                  <pic:spPr>
+                    <a:xfrm>
+                      <a:off x="0" y="0"/>
+                      <a:ext cx="5943600" cy="2699385"/>
+                    </a:xfrm>
+                    <a:prstGeom prst="rect">
+                      <a:avLst/>
+                    </a:prstGeom>
+                  </pic:spPr>
+                </pic:pic>
+              </a:graphicData>
+            </a:graphic>
+          </wp:anchor>
+        </w:drawing>
+      </w:r>
     </w:p>
     <w:p>
       <w:pPr>
@@ -3677,10 +4301,136 @@
       <w:pPr>
         <w:ind w:left="720"/>
         <w:rPr>
-          <w:i/>
-          <w:color w:val="943634"/>
-        </w:rPr>
-      </w:pPr>
+          <w:sz w:val="24"/>
+        </w:rPr>
+      </w:pPr>
+      <w:r>
+        <w:rPr>
+          <w:sz w:val="24"/>
+        </w:rPr>
+        <w:tab/>
+        <w:t>The factory method used for generating messages was removed since the Builder pattern was a better choice for this particular scenario.</w:t>
+      </w:r>
+    </w:p>
+    <w:p>
+      <w:pPr>
+        <w:ind w:left="720"/>
+        <w:rPr>
+          <w:sz w:val="24"/>
+        </w:rPr>
+      </w:pPr>
+      <w:r>
+        <w:rPr>
+          <w:sz w:val="24"/>
+        </w:rPr>
+        <w:tab/>
+        <w:t xml:space="preserve">Also, </w:t>
+      </w:r>
+      <w:proofErr w:type="spellStart"/>
+      <w:r>
+        <w:rPr>
+          <w:sz w:val="24"/>
+        </w:rPr>
+        <w:t>TextMessage</w:t>
+      </w:r>
+      <w:proofErr w:type="spellEnd"/>
+      <w:r>
+        <w:rPr>
+          <w:sz w:val="24"/>
+        </w:rPr>
+        <w:t xml:space="preserve"> is now a base class since the information stored in that class is general and applies to all its subclasses and it has 3 subclasses: </w:t>
+      </w:r>
+      <w:proofErr w:type="spellStart"/>
+      <w:r>
+        <w:rPr>
+          <w:sz w:val="24"/>
+        </w:rPr>
+        <w:t>ImageMessage</w:t>
+      </w:r>
+      <w:proofErr w:type="spellEnd"/>
+      <w:r>
+        <w:rPr>
+          <w:sz w:val="24"/>
+        </w:rPr>
+        <w:t xml:space="preserve">, </w:t>
+      </w:r>
+      <w:proofErr w:type="spellStart"/>
+      <w:r>
+        <w:rPr>
+          <w:sz w:val="24"/>
+        </w:rPr>
+        <w:t>FileMessage</w:t>
+      </w:r>
+      <w:proofErr w:type="spellEnd"/>
+      <w:r>
+        <w:rPr>
+          <w:sz w:val="24"/>
+        </w:rPr>
+        <w:t xml:space="preserve"> and </w:t>
+      </w:r>
+      <w:proofErr w:type="spellStart"/>
+      <w:r>
+        <w:rPr>
+          <w:sz w:val="24"/>
+        </w:rPr>
+        <w:t>SystemMessage</w:t>
+      </w:r>
+      <w:proofErr w:type="spellEnd"/>
+      <w:r>
+        <w:rPr>
+          <w:sz w:val="24"/>
+        </w:rPr>
+        <w:t>.</w:t>
+      </w:r>
+    </w:p>
+    <w:p>
+      <w:pPr>
+        <w:ind w:left="720"/>
+        <w:rPr>
+          <w:sz w:val="24"/>
+        </w:rPr>
+      </w:pPr>
+      <w:r>
+        <w:rPr>
+          <w:sz w:val="24"/>
+        </w:rPr>
+        <w:tab/>
+        <w:t xml:space="preserve">A new component is the </w:t>
+      </w:r>
+      <w:proofErr w:type="spellStart"/>
+      <w:r>
+        <w:rPr>
+          <w:sz w:val="24"/>
+        </w:rPr>
+        <w:t>ActiveUserService</w:t>
+      </w:r>
+      <w:proofErr w:type="spellEnd"/>
+      <w:r>
+        <w:rPr>
+          <w:sz w:val="24"/>
+        </w:rPr>
+        <w:t>. That component keeps track of the logged in users and their sessions. When a user clos</w:t>
+      </w:r>
+      <w:r>
+        <w:rPr>
+          <w:sz w:val="24"/>
+        </w:rPr>
+        <w:t xml:space="preserve">es all its sessions they are eliminated from the list containing active users. The component is updated by two </w:t>
+      </w:r>
+      <w:proofErr w:type="spellStart"/>
+      <w:r>
+        <w:rPr>
+          <w:sz w:val="24"/>
+        </w:rPr>
+        <w:t>StompInterceptors</w:t>
+      </w:r>
+      <w:proofErr w:type="spellEnd"/>
+      <w:r>
+        <w:rPr>
+          <w:sz w:val="24"/>
+        </w:rPr>
+        <w:t xml:space="preserve"> that listen for Stomp Connect and Stomp Disconnect events.</w:t>
+      </w:r>
     </w:p>
     <w:p>
       <w:pPr>
@@ -3703,14 +4453,14 @@
           <w:rFonts w:ascii="Times New Roman" w:hAnsi="Times New Roman"/>
         </w:rPr>
       </w:pPr>
-      <w:bookmarkStart w:id="20" w:name="_Toc285793971"/>
+      <w:bookmarkStart w:id="16" w:name="_Toc285793971"/>
       <w:r>
         <w:rPr>
           <w:rFonts w:ascii="Times New Roman" w:hAnsi="Times New Roman"/>
         </w:rPr>
         <w:t>Construction and Transition</w:t>
       </w:r>
-      <w:bookmarkEnd w:id="20"/>
+      <w:bookmarkEnd w:id="16"/>
     </w:p>
     <w:p>
       <w:pPr>
@@ -3732,29 +4482,47 @@
           <w:rFonts w:ascii="Times New Roman" w:hAnsi="Times New Roman"/>
         </w:rPr>
       </w:pPr>
-      <w:bookmarkStart w:id="21" w:name="_Toc285793972"/>
+      <w:bookmarkStart w:id="17" w:name="_Toc285793972"/>
       <w:r>
         <w:rPr>
           <w:rFonts w:ascii="Times New Roman" w:hAnsi="Times New Roman"/>
         </w:rPr>
         <w:t>System Testing</w:t>
       </w:r>
-      <w:bookmarkEnd w:id="21"/>
+      <w:bookmarkEnd w:id="17"/>
     </w:p>
     <w:p>
       <w:pPr>
         <w:ind w:firstLine="720"/>
         <w:rPr>
-          <w:i/>
-          <w:color w:val="943634"/>
-        </w:rPr>
-      </w:pPr>
-      <w:r>
-        <w:rPr>
-          <w:i/>
-          <w:color w:val="943634"/>
-        </w:rPr>
-        <w:t>[Describe how you applied integration testing and present the associated test case scenarios.]</w:t>
+          <w:sz w:val="24"/>
+        </w:rPr>
+      </w:pPr>
+      <w:r>
+        <w:rPr>
+          <w:sz w:val="24"/>
+        </w:rPr>
+        <w:t xml:space="preserve">Unit tests were performed </w:t>
+      </w:r>
+      <w:r>
+        <w:rPr>
+          <w:sz w:val="24"/>
+        </w:rPr>
+        <w:t xml:space="preserve">on the services of this system by using </w:t>
+      </w:r>
+      <w:proofErr w:type="spellStart"/>
+      <w:r>
+        <w:rPr>
+          <w:sz w:val="24"/>
+        </w:rPr>
+        <w:t>SpringBootTest</w:t>
+      </w:r>
+      <w:proofErr w:type="spellEnd"/>
+      <w:r>
+        <w:rPr>
+          <w:sz w:val="24"/>
+        </w:rPr>
+        <w:t xml:space="preserve"> and Junit4. The test were ran by using a different Spring profile (the “test” profile, as opposed to the “production” or “default” profile) which used a H2 in-memory database that was re-created every time the tests were ran. The “production” profile used a MySQL database where data was kept for persistence.</w:t>
       </w:r>
     </w:p>
     <w:p>
@@ -3769,30 +4537,182 @@
           <w:rFonts w:ascii="Times New Roman" w:hAnsi="Times New Roman"/>
         </w:rPr>
       </w:pPr>
-      <w:bookmarkStart w:id="22" w:name="_Toc285793973"/>
+      <w:bookmarkStart w:id="18" w:name="_Toc285793973"/>
       <w:r>
         <w:rPr>
           <w:rFonts w:ascii="Times New Roman" w:hAnsi="Times New Roman"/>
         </w:rPr>
         <w:t>Future improvements</w:t>
       </w:r>
-      <w:bookmarkEnd w:id="22"/>
+      <w:bookmarkEnd w:id="18"/>
     </w:p>
     <w:p>
       <w:pPr>
         <w:ind w:firstLine="720"/>
         <w:rPr>
-          <w:i/>
-          <w:color w:val="943634"/>
-        </w:rPr>
-      </w:pPr>
-      <w:r>
-        <w:rPr>
-          <w:i/>
-          <w:color w:val="943634"/>
-        </w:rPr>
-        <w:t>[Present future improvements for the system]</w:t>
-      </w:r>
+          <w:sz w:val="24"/>
+        </w:rPr>
+      </w:pPr>
+      <w:r>
+        <w:rPr>
+          <w:sz w:val="24"/>
+        </w:rPr>
+        <w:t>Some improvements that could be made for this system:</w:t>
+      </w:r>
+    </w:p>
+    <w:p>
+      <w:pPr>
+        <w:pStyle w:val="ListParagraph"/>
+        <w:numPr>
+          <w:ilvl w:val="0"/>
+          <w:numId w:val="19"/>
+        </w:numPr>
+        <w:rPr>
+          <w:sz w:val="24"/>
+        </w:rPr>
+      </w:pPr>
+      <w:r>
+        <w:rPr>
+          <w:sz w:val="24"/>
+        </w:rPr>
+        <w:t>Allow users to have a customizable profile that could contain personal information, a profile picture, a list of friends, etc.</w:t>
+      </w:r>
+    </w:p>
+    <w:p>
+      <w:pPr>
+        <w:pStyle w:val="ListParagraph"/>
+        <w:numPr>
+          <w:ilvl w:val="0"/>
+          <w:numId w:val="19"/>
+        </w:numPr>
+        <w:rPr>
+          <w:sz w:val="24"/>
+        </w:rPr>
+      </w:pPr>
+      <w:r>
+        <w:rPr>
+          <w:sz w:val="24"/>
+        </w:rPr>
+        <w:t xml:space="preserve">Allow users to have different roles in conversations as right now every user from a conversation is equal </w:t>
+      </w:r>
+    </w:p>
+    <w:p>
+      <w:pPr>
+        <w:pStyle w:val="ListParagraph"/>
+        <w:numPr>
+          <w:ilvl w:val="0"/>
+          <w:numId w:val="19"/>
+        </w:numPr>
+        <w:rPr>
+          <w:sz w:val="24"/>
+        </w:rPr>
+      </w:pPr>
+      <w:r>
+        <w:rPr>
+          <w:sz w:val="24"/>
+        </w:rPr>
+        <w:t>Allow the restrictions on file size and file extensions to be set dynamically by an administrator</w:t>
+      </w:r>
+    </w:p>
+    <w:p>
+      <w:pPr>
+        <w:pStyle w:val="ListParagraph"/>
+        <w:numPr>
+          <w:ilvl w:val="0"/>
+          <w:numId w:val="19"/>
+        </w:numPr>
+        <w:rPr>
+          <w:sz w:val="24"/>
+        </w:rPr>
+      </w:pPr>
+      <w:r>
+        <w:rPr>
+          <w:sz w:val="24"/>
+        </w:rPr>
+        <w:t>Allow administrators to define profanity filters for messages sent on all conversations</w:t>
+      </w:r>
+    </w:p>
+    <w:p>
+      <w:pPr>
+        <w:pStyle w:val="ListParagraph"/>
+        <w:numPr>
+          <w:ilvl w:val="0"/>
+          <w:numId w:val="19"/>
+        </w:numPr>
+        <w:rPr>
+          <w:sz w:val="24"/>
+        </w:rPr>
+      </w:pPr>
+      <w:r>
+        <w:rPr>
+          <w:sz w:val="24"/>
+        </w:rPr>
+        <w:t xml:space="preserve">Add notifications for users. They would be notified when a message from a conversation (except the one they are currently seeing) arrives or when a user adds or removes them from a </w:t>
+      </w:r>
+      <w:proofErr w:type="spellStart"/>
+      <w:r>
+        <w:rPr>
+          <w:sz w:val="24"/>
+        </w:rPr>
+        <w:t>conversatsion</w:t>
+      </w:r>
+      <w:proofErr w:type="spellEnd"/>
+    </w:p>
+    <w:p>
+      <w:pPr>
+        <w:rPr>
+          <w:sz w:val="24"/>
+        </w:rPr>
+      </w:pPr>
+    </w:p>
+    <w:p>
+      <w:pPr>
+        <w:rPr>
+          <w:sz w:val="24"/>
+        </w:rPr>
+      </w:pPr>
+    </w:p>
+    <w:p>
+      <w:pPr>
+        <w:rPr>
+          <w:sz w:val="24"/>
+        </w:rPr>
+      </w:pPr>
+    </w:p>
+    <w:p>
+      <w:pPr>
+        <w:rPr>
+          <w:sz w:val="24"/>
+        </w:rPr>
+      </w:pPr>
+    </w:p>
+    <w:p>
+      <w:pPr>
+        <w:rPr>
+          <w:sz w:val="24"/>
+        </w:rPr>
+      </w:pPr>
+    </w:p>
+    <w:p>
+      <w:pPr>
+        <w:rPr>
+          <w:sz w:val="24"/>
+        </w:rPr>
+      </w:pPr>
+    </w:p>
+    <w:p>
+      <w:pPr>
+        <w:rPr>
+          <w:sz w:val="24"/>
+        </w:rPr>
+      </w:pPr>
+    </w:p>
+    <w:p>
+      <w:pPr>
+        <w:rPr>
+          <w:sz w:val="24"/>
+        </w:rPr>
+      </w:pPr>
     </w:p>
     <w:p>
       <w:pPr>
@@ -3815,27 +4735,199 @@
           <w:rFonts w:ascii="Times New Roman" w:hAnsi="Times New Roman"/>
         </w:rPr>
       </w:pPr>
-      <w:bookmarkStart w:id="23" w:name="_Toc285793974"/>
+      <w:bookmarkStart w:id="19" w:name="_Toc285793974"/>
       <w:r>
         <w:rPr>
           <w:rFonts w:ascii="Times New Roman" w:hAnsi="Times New Roman"/>
         </w:rPr>
+        <w:lastRenderedPageBreak/>
         <w:t>Bibliography</w:t>
       </w:r>
-      <w:bookmarkEnd w:id="23"/>
+      <w:bookmarkEnd w:id="19"/>
     </w:p>
     <w:p/>
     <w:p>
       <w:pPr>
         <w:ind w:left="720"/>
       </w:pPr>
+    </w:p>
+    <w:p>
+      <w:pPr>
+        <w:rPr>
+          <w:rStyle w:val="Hyperlink"/>
+          <w:sz w:val="24"/>
+        </w:rPr>
+      </w:pPr>
+      <w:hyperlink r:id="rId23" w:history="1">
+        <w:r>
+          <w:rPr>
+            <w:rStyle w:val="Hyperlink"/>
+            <w:sz w:val="24"/>
+          </w:rPr>
+          <w:t>https://cli.angular.io/</w:t>
+        </w:r>
+      </w:hyperlink>
+    </w:p>
+    <w:p>
+      <w:pPr>
+        <w:rPr>
+          <w:sz w:val="24"/>
+        </w:rPr>
+      </w:pPr>
+      <w:hyperlink r:id="rId24" w:history="1">
+        <w:r>
+          <w:rPr>
+            <w:rStyle w:val="Hyperlink"/>
+            <w:sz w:val="24"/>
+          </w:rPr>
+          <w:t>https://docs.jboss.org/hibernate/stable/annotations/reference/en/html_single/</w:t>
+        </w:r>
+      </w:hyperlink>
+    </w:p>
+    <w:p>
+      <w:pPr>
+        <w:rPr>
+          <w:sz w:val="24"/>
+        </w:rPr>
+      </w:pPr>
+      <w:hyperlink r:id="rId25" w:history="1">
+        <w:r>
+          <w:rPr>
+            <w:rStyle w:val="Hyperlink"/>
+            <w:sz w:val="24"/>
+          </w:rPr>
+          <w:t>https://auth0.com/blog/securing-spring-boot-with-jwts/</w:t>
+        </w:r>
+      </w:hyperlink>
+    </w:p>
+    <w:p>
+      <w:pPr>
+        <w:rPr>
+          <w:sz w:val="24"/>
+        </w:rPr>
+      </w:pPr>
+      <w:hyperlink r:id="rId26" w:history="1">
+        <w:r>
+          <w:rPr>
+            <w:rStyle w:val="Hyperlink"/>
+            <w:sz w:val="24"/>
+          </w:rPr>
+          <w:t>https://angular.io/docs/ts/latest/quickstart.html</w:t>
+        </w:r>
+      </w:hyperlink>
+    </w:p>
+    <w:p>
+      <w:pPr>
+        <w:rPr>
+          <w:sz w:val="24"/>
+        </w:rPr>
+      </w:pPr>
+      <w:hyperlink r:id="rId27" w:history="1">
+        <w:r>
+          <w:rPr>
+            <w:rStyle w:val="Hyperlink"/>
+            <w:sz w:val="24"/>
+          </w:rPr>
+          <w:t>https://getbootstrap.com/</w:t>
+        </w:r>
+      </w:hyperlink>
+    </w:p>
+    <w:p>
+      <w:pPr>
+        <w:rPr>
+          <w:rStyle w:val="Hyperlink"/>
+          <w:sz w:val="24"/>
+        </w:rPr>
+      </w:pPr>
+      <w:hyperlink r:id="rId28" w:history="1">
+        <w:r>
+          <w:rPr>
+            <w:rStyle w:val="Hyperlink"/>
+            <w:sz w:val="24"/>
+          </w:rPr>
+          <w:t>https://docs.spring.io/spring-boot/docs/current/reference/html/boot-features-testing.html</w:t>
+        </w:r>
+      </w:hyperlink>
+    </w:p>
+    <w:p>
+      <w:pPr>
+        <w:rPr>
+          <w:sz w:val="24"/>
+        </w:rPr>
+      </w:pPr>
+      <w:hyperlink r:id="rId29" w:history="1">
+        <w:r>
+          <w:rPr>
+            <w:rStyle w:val="Hyperlink"/>
+            <w:sz w:val="24"/>
+          </w:rPr>
+          <w:t>https://docs.spring.io/spring/docs/current/spring-framework-reference/html/websocket.html</w:t>
+        </w:r>
+      </w:hyperlink>
+    </w:p>
+    <w:p>
+      <w:pPr>
+        <w:rPr>
+          <w:sz w:val="24"/>
+        </w:rPr>
+      </w:pPr>
+      <w:hyperlink r:id="rId30" w:history="1">
+        <w:r>
+          <w:rPr>
+            <w:rStyle w:val="Hyperlink"/>
+            <w:sz w:val="24"/>
+          </w:rPr>
+          <w:t>https://spring.io/guides/gs/messaging-stomp-websocket/</w:t>
+        </w:r>
+      </w:hyperlink>
+    </w:p>
+    <w:p>
+      <w:pPr>
+        <w:rPr>
+          <w:sz w:val="24"/>
+        </w:rPr>
+      </w:pPr>
+      <w:hyperlink r:id="rId31" w:history="1">
+        <w:r>
+          <w:rPr>
+            <w:rStyle w:val="Hyperlink"/>
+            <w:sz w:val="24"/>
+          </w:rPr>
+          <w:t>https://github.com/stomp-js/ng2-stompjs</w:t>
+        </w:r>
+      </w:hyperlink>
+    </w:p>
+    <w:p>
+      <w:pPr>
+        <w:rPr>
+          <w:sz w:val="24"/>
+        </w:rPr>
+      </w:pPr>
+      <w:hyperlink r:id="rId32" w:history="1">
+        <w:r>
+          <w:rPr>
+            <w:rStyle w:val="Hyperlink"/>
+            <w:sz w:val="24"/>
+          </w:rPr>
+          <w:t>https://www.sitepoint.com/implementing-spring-websocket-server-and-client/</w:t>
+        </w:r>
+      </w:hyperlink>
+    </w:p>
+    <w:p>
+      <w:pPr>
+        <w:rPr>
+          <w:sz w:val="24"/>
+        </w:rPr>
+      </w:pPr>
+      <w:bookmarkStart w:id="20" w:name="_GoBack"/>
+      <w:bookmarkEnd w:id="20"/>
     </w:p>
     <w:p/>
     <w:sectPr>
-      <w:headerReference w:type="default" r:id="rId19"/>
-      <w:footerReference w:type="default" r:id="rId20"/>
-      <w:headerReference w:type="first" r:id="rId21"/>
-      <w:footerReference w:type="first" r:id="rId22"/>
+      <w:headerReference w:type="default" r:id="rId33"/>
+      <w:footerReference w:type="default" r:id="rId34"/>
+      <w:headerReference w:type="first" r:id="rId35"/>
+      <w:footerReference w:type="first" r:id="rId36"/>
       <w:pgSz w:w="12240" w:h="15840" w:code="1"/>
       <w:pgMar w:top="1440" w:right="1440" w:bottom="1440" w:left="1440" w:header="720" w:footer="720" w:gutter="0"/>
       <w:cols w:space="720"/>
@@ -4002,7 +5094,7 @@
               <w:rStyle w:val="PageNumber"/>
               <w:noProof/>
             </w:rPr>
-            <w:t>7</w:t>
+            <w:t>12</w:t>
           </w:r>
           <w:r>
             <w:rPr>
@@ -4016,29 +5108,15 @@
             </w:rPr>
             <w:t xml:space="preserve"> of </w:t>
           </w:r>
-          <w:r>
-            <w:fldChar w:fldCharType="begin"/>
-          </w:r>
-          <w:r>
-            <w:instrText xml:space="preserve"> NUMPAGES  \* MERGEFORMAT </w:instrText>
-          </w:r>
-          <w:r>
-            <w:fldChar w:fldCharType="separate"/>
-          </w:r>
-          <w:r>
-            <w:rPr>
-              <w:rStyle w:val="PageNumber"/>
-              <w:noProof/>
-            </w:rPr>
-            <w:t>11</w:t>
-          </w:r>
-          <w:r>
-            <w:rPr>
-              <w:rStyle w:val="PageNumber"/>
-              <w:noProof/>
-            </w:rPr>
-            <w:fldChar w:fldCharType="end"/>
-          </w:r>
+          <w:fldSimple w:instr=" NUMPAGES  \* MERGEFORMAT ">
+            <w:r>
+              <w:rPr>
+                <w:rStyle w:val="PageNumber"/>
+                <w:noProof/>
+              </w:rPr>
+              <w:t>15</w:t>
+            </w:r>
+          </w:fldSimple>
         </w:p>
       </w:tc>
     </w:tr>
@@ -4112,21 +5190,11 @@
           <w:tcW w:w="6379" w:type="dxa"/>
         </w:tcPr>
         <w:p>
-          <w:r>
-            <w:fldChar w:fldCharType="begin"/>
-          </w:r>
-          <w:r>
-            <w:instrText xml:space="preserve"> SUBJECT  \* MERGEFORMAT </w:instrText>
-          </w:r>
-          <w:r>
-            <w:fldChar w:fldCharType="separate"/>
-          </w:r>
-          <w:r>
-            <w:t>Web Chat Application</w:t>
-          </w:r>
-          <w:r>
-            <w:fldChar w:fldCharType="end"/>
-          </w:r>
+          <w:fldSimple w:instr=" SUBJECT  \* MERGEFORMAT ">
+            <w:r>
+              <w:t>Web Chat Application</w:t>
+            </w:r>
+          </w:fldSimple>
         </w:p>
       </w:tc>
       <w:tc>
@@ -4153,24 +5221,14 @@
           <w:tcW w:w="6379" w:type="dxa"/>
         </w:tcPr>
         <w:p>
-          <w:r>
-            <w:fldChar w:fldCharType="begin"/>
-          </w:r>
-          <w:r>
-            <w:instrText xml:space="preserve"> TITLE  \* MERGEFORMAT </w:instrText>
-          </w:r>
-          <w:r>
-            <w:fldChar w:fldCharType="separate"/>
-          </w:r>
-          <w:r>
-            <w:t>Analysis and Design</w:t>
-          </w:r>
-          <w:r>
-            <w:t xml:space="preserve"> Document</w:t>
-          </w:r>
-          <w:r>
-            <w:fldChar w:fldCharType="end"/>
-          </w:r>
+          <w:fldSimple w:instr=" TITLE  \* MERGEFORMAT ">
+            <w:r>
+              <w:t>Analysis and Design</w:t>
+            </w:r>
+            <w:r>
+              <w:t xml:space="preserve"> Document</w:t>
+            </w:r>
+          </w:fldSimple>
         </w:p>
       </w:tc>
       <w:tc>
@@ -5087,6 +6145,119 @@
     </w:lvl>
   </w:abstractNum>
   <w:abstractNum w:abstractNumId="9" w15:restartNumberingAfterBreak="0">
+    <w:nsid w:val="358F720E"/>
+    <w:multiLevelType w:val="hybridMultilevel"/>
+    <w:tmpl w:val="87380130"/>
+    <w:lvl w:ilvl="0" w:tplc="04090001">
+      <w:start w:val="1"/>
+      <w:numFmt w:val="bullet"/>
+      <w:lvlText w:val=""/>
+      <w:lvlJc w:val="left"/>
+      <w:pPr>
+        <w:ind w:left="1440" w:hanging="360"/>
+      </w:pPr>
+      <w:rPr>
+        <w:rFonts w:ascii="Symbol" w:hAnsi="Symbol" w:hint="default"/>
+      </w:rPr>
+    </w:lvl>
+    <w:lvl w:ilvl="1" w:tplc="04090003" w:tentative="1">
+      <w:start w:val="1"/>
+      <w:numFmt w:val="bullet"/>
+      <w:lvlText w:val="o"/>
+      <w:lvlJc w:val="left"/>
+      <w:pPr>
+        <w:ind w:left="2160" w:hanging="360"/>
+      </w:pPr>
+      <w:rPr>
+        <w:rFonts w:ascii="Courier New" w:hAnsi="Courier New" w:cs="Courier New" w:hint="default"/>
+      </w:rPr>
+    </w:lvl>
+    <w:lvl w:ilvl="2" w:tplc="04090005" w:tentative="1">
+      <w:start w:val="1"/>
+      <w:numFmt w:val="bullet"/>
+      <w:lvlText w:val=""/>
+      <w:lvlJc w:val="left"/>
+      <w:pPr>
+        <w:ind w:left="2880" w:hanging="360"/>
+      </w:pPr>
+      <w:rPr>
+        <w:rFonts w:ascii="Wingdings" w:hAnsi="Wingdings" w:hint="default"/>
+      </w:rPr>
+    </w:lvl>
+    <w:lvl w:ilvl="3" w:tplc="04090001" w:tentative="1">
+      <w:start w:val="1"/>
+      <w:numFmt w:val="bullet"/>
+      <w:lvlText w:val=""/>
+      <w:lvlJc w:val="left"/>
+      <w:pPr>
+        <w:ind w:left="3600" w:hanging="360"/>
+      </w:pPr>
+      <w:rPr>
+        <w:rFonts w:ascii="Symbol" w:hAnsi="Symbol" w:hint="default"/>
+      </w:rPr>
+    </w:lvl>
+    <w:lvl w:ilvl="4" w:tplc="04090003" w:tentative="1">
+      <w:start w:val="1"/>
+      <w:numFmt w:val="bullet"/>
+      <w:lvlText w:val="o"/>
+      <w:lvlJc w:val="left"/>
+      <w:pPr>
+        <w:ind w:left="4320" w:hanging="360"/>
+      </w:pPr>
+      <w:rPr>
+        <w:rFonts w:ascii="Courier New" w:hAnsi="Courier New" w:cs="Courier New" w:hint="default"/>
+      </w:rPr>
+    </w:lvl>
+    <w:lvl w:ilvl="5" w:tplc="04090005" w:tentative="1">
+      <w:start w:val="1"/>
+      <w:numFmt w:val="bullet"/>
+      <w:lvlText w:val=""/>
+      <w:lvlJc w:val="left"/>
+      <w:pPr>
+        <w:ind w:left="5040" w:hanging="360"/>
+      </w:pPr>
+      <w:rPr>
+        <w:rFonts w:ascii="Wingdings" w:hAnsi="Wingdings" w:hint="default"/>
+      </w:rPr>
+    </w:lvl>
+    <w:lvl w:ilvl="6" w:tplc="04090001" w:tentative="1">
+      <w:start w:val="1"/>
+      <w:numFmt w:val="bullet"/>
+      <w:lvlText w:val=""/>
+      <w:lvlJc w:val="left"/>
+      <w:pPr>
+        <w:ind w:left="5760" w:hanging="360"/>
+      </w:pPr>
+      <w:rPr>
+        <w:rFonts w:ascii="Symbol" w:hAnsi="Symbol" w:hint="default"/>
+      </w:rPr>
+    </w:lvl>
+    <w:lvl w:ilvl="7" w:tplc="04090003" w:tentative="1">
+      <w:start w:val="1"/>
+      <w:numFmt w:val="bullet"/>
+      <w:lvlText w:val="o"/>
+      <w:lvlJc w:val="left"/>
+      <w:pPr>
+        <w:ind w:left="6480" w:hanging="360"/>
+      </w:pPr>
+      <w:rPr>
+        <w:rFonts w:ascii="Courier New" w:hAnsi="Courier New" w:cs="Courier New" w:hint="default"/>
+      </w:rPr>
+    </w:lvl>
+    <w:lvl w:ilvl="8" w:tplc="04090005" w:tentative="1">
+      <w:start w:val="1"/>
+      <w:numFmt w:val="bullet"/>
+      <w:lvlText w:val=""/>
+      <w:lvlJc w:val="left"/>
+      <w:pPr>
+        <w:ind w:left="7200" w:hanging="360"/>
+      </w:pPr>
+      <w:rPr>
+        <w:rFonts w:ascii="Wingdings" w:hAnsi="Wingdings" w:hint="default"/>
+      </w:rPr>
+    </w:lvl>
+  </w:abstractNum>
+  <w:abstractNum w:abstractNumId="10" w15:restartNumberingAfterBreak="0">
     <w:nsid w:val="35F23968"/>
     <w:multiLevelType w:val="hybridMultilevel"/>
     <w:tmpl w:val="A118ADDA"/>
@@ -5175,7 +6346,7 @@
       </w:pPr>
     </w:lvl>
   </w:abstractNum>
-  <w:abstractNum w:abstractNumId="10" w15:restartNumberingAfterBreak="0">
+  <w:abstractNum w:abstractNumId="11" w15:restartNumberingAfterBreak="0">
     <w:nsid w:val="381E213B"/>
     <w:multiLevelType w:val="hybridMultilevel"/>
     <w:tmpl w:val="86F04156"/>
@@ -5264,7 +6435,7 @@
       </w:pPr>
     </w:lvl>
   </w:abstractNum>
-  <w:abstractNum w:abstractNumId="11" w15:restartNumberingAfterBreak="0">
+  <w:abstractNum w:abstractNumId="12" w15:restartNumberingAfterBreak="0">
     <w:nsid w:val="3E1C6A61"/>
     <w:multiLevelType w:val="hybridMultilevel"/>
     <w:tmpl w:val="B48A89CC"/>
@@ -5353,7 +6524,7 @@
       </w:pPr>
     </w:lvl>
   </w:abstractNum>
-  <w:abstractNum w:abstractNumId="12" w15:restartNumberingAfterBreak="0">
+  <w:abstractNum w:abstractNumId="13" w15:restartNumberingAfterBreak="0">
     <w:nsid w:val="4DAB5BC3"/>
     <w:multiLevelType w:val="hybridMultilevel"/>
     <w:tmpl w:val="035C2ADC"/>
@@ -5466,7 +6637,7 @@
       </w:rPr>
     </w:lvl>
   </w:abstractNum>
-  <w:abstractNum w:abstractNumId="13" w15:restartNumberingAfterBreak="0">
+  <w:abstractNum w:abstractNumId="14" w15:restartNumberingAfterBreak="0">
     <w:nsid w:val="513C4103"/>
     <w:multiLevelType w:val="hybridMultilevel"/>
     <w:tmpl w:val="27DA5F86"/>
@@ -5555,7 +6726,7 @@
       </w:pPr>
     </w:lvl>
   </w:abstractNum>
-  <w:abstractNum w:abstractNumId="14" w15:restartNumberingAfterBreak="0">
+  <w:abstractNum w:abstractNumId="15" w15:restartNumberingAfterBreak="0">
     <w:nsid w:val="60381838"/>
     <w:multiLevelType w:val="hybridMultilevel"/>
     <w:tmpl w:val="D0224A1C"/>
@@ -5644,7 +6815,7 @@
       </w:pPr>
     </w:lvl>
   </w:abstractNum>
-  <w:abstractNum w:abstractNumId="15" w15:restartNumberingAfterBreak="0">
+  <w:abstractNum w:abstractNumId="16" w15:restartNumberingAfterBreak="0">
     <w:nsid w:val="6E422694"/>
     <w:multiLevelType w:val="hybridMultilevel"/>
     <w:tmpl w:val="B2502630"/>
@@ -5733,7 +6904,7 @@
       </w:pPr>
     </w:lvl>
   </w:abstractNum>
-  <w:abstractNum w:abstractNumId="16" w15:restartNumberingAfterBreak="0">
+  <w:abstractNum w:abstractNumId="17" w15:restartNumberingAfterBreak="0">
     <w:nsid w:val="6E5A33EC"/>
     <w:multiLevelType w:val="hybridMultilevel"/>
     <w:tmpl w:val="1076BDEE"/>
@@ -5822,7 +6993,7 @@
       </w:pPr>
     </w:lvl>
   </w:abstractNum>
-  <w:abstractNum w:abstractNumId="17" w15:restartNumberingAfterBreak="0">
+  <w:abstractNum w:abstractNumId="18" w15:restartNumberingAfterBreak="0">
     <w:nsid w:val="7F006540"/>
     <w:multiLevelType w:val="multilevel"/>
     <w:tmpl w:val="122EF47E"/>
@@ -5944,7 +7115,7 @@
     <w:abstractNumId w:val="0"/>
   </w:num>
   <w:num w:numId="2">
-    <w:abstractNumId w:val="15"/>
+    <w:abstractNumId w:val="16"/>
   </w:num>
   <w:num w:numId="3">
     <w:abstractNumId w:val="2"/>
@@ -5953,46 +7124,49 @@
     <w:abstractNumId w:val="3"/>
   </w:num>
   <w:num w:numId="5">
-    <w:abstractNumId w:val="14"/>
+    <w:abstractNumId w:val="15"/>
   </w:num>
   <w:num w:numId="6">
-    <w:abstractNumId w:val="10"/>
+    <w:abstractNumId w:val="11"/>
   </w:num>
   <w:num w:numId="7">
     <w:abstractNumId w:val="6"/>
   </w:num>
   <w:num w:numId="8">
-    <w:abstractNumId w:val="13"/>
+    <w:abstractNumId w:val="14"/>
   </w:num>
   <w:num w:numId="9">
-    <w:abstractNumId w:val="11"/>
+    <w:abstractNumId w:val="12"/>
   </w:num>
   <w:num w:numId="10">
-    <w:abstractNumId w:val="16"/>
+    <w:abstractNumId w:val="17"/>
   </w:num>
   <w:num w:numId="11">
     <w:abstractNumId w:val="4"/>
   </w:num>
   <w:num w:numId="12">
-    <w:abstractNumId w:val="17"/>
+    <w:abstractNumId w:val="18"/>
   </w:num>
   <w:num w:numId="13">
     <w:abstractNumId w:val="1"/>
   </w:num>
   <w:num w:numId="14">
-    <w:abstractNumId w:val="9"/>
+    <w:abstractNumId w:val="10"/>
   </w:num>
   <w:num w:numId="15">
     <w:abstractNumId w:val="8"/>
   </w:num>
   <w:num w:numId="16">
-    <w:abstractNumId w:val="12"/>
+    <w:abstractNumId w:val="13"/>
   </w:num>
   <w:num w:numId="17">
     <w:abstractNumId w:val="5"/>
   </w:num>
   <w:num w:numId="18">
     <w:abstractNumId w:val="7"/>
+  </w:num>
+  <w:num w:numId="19">
+    <w:abstractNumId w:val="9"/>
   </w:num>
 </w:numbering>
 </file>
@@ -6583,6 +7757,7 @@
   <w:style w:type="character" w:default="1" w:styleId="DefaultParagraphFont">
     <w:name w:val="Default Paragraph Font"/>
     <w:uiPriority w:val="1"/>
+    <w:semiHidden/>
     <w:unhideWhenUsed/>
   </w:style>
   <w:style w:type="table" w:default="1" w:styleId="TableNormal">
@@ -6921,6 +8096,29 @@
       <w:contextualSpacing/>
     </w:pPr>
   </w:style>
+  <w:style w:type="character" w:styleId="Hyperlink">
+    <w:name w:val="Hyperlink"/>
+    <w:basedOn w:val="DefaultParagraphFont"/>
+    <w:uiPriority w:val="99"/>
+    <w:unhideWhenUsed/>
+    <w:rsid w:val="0091118B"/>
+    <w:rPr>
+      <w:color w:val="0000FF" w:themeColor="hyperlink"/>
+      <w:u w:val="single"/>
+    </w:rPr>
+  </w:style>
+  <w:style w:type="character" w:styleId="Mention">
+    <w:name w:val="Mention"/>
+    <w:basedOn w:val="DefaultParagraphFont"/>
+    <w:uiPriority w:val="99"/>
+    <w:semiHidden/>
+    <w:unhideWhenUsed/>
+    <w:rsid w:val="0091118B"/>
+    <w:rPr>
+      <w:color w:val="2B579A"/>
+      <w:shd w:val="clear" w:color="auto" w:fill="E6E6E6"/>
+    </w:rPr>
+  </w:style>
 </w:styles>
 </file>
 

</xml_diff>